<commit_message>
change dau gia san pham use case => xem chi tiet san pham
</commit_message>
<xml_diff>
--- a/_svn-document/02 Mo_hinh_Usecase.docx
+++ b/_svn-document/02 Mo_hinh_Usecase.docx
@@ -69,6 +69,7 @@
             <w:rPr>
               <w:rFonts w:eastAsiaTheme="minorEastAsia"/>
               <w:noProof/>
+              <w:lang w:eastAsia="ja-JP"/>
             </w:rPr>
           </w:pPr>
           <w:r>
@@ -80,7 +81,7 @@
           <w:r>
             <w:fldChar w:fldCharType="separate"/>
           </w:r>
-          <w:hyperlink w:anchor="_Toc329810886" w:history="1">
+          <w:hyperlink w:anchor="_Toc330245181" w:history="1">
             <w:r>
               <w:rPr>
                 <w:rStyle w:val="Hyperlink"/>
@@ -93,6 +94,7 @@
               <w:rPr>
                 <w:rFonts w:eastAsiaTheme="minorEastAsia"/>
                 <w:noProof/>
+                <w:lang w:eastAsia="ja-JP"/>
               </w:rPr>
               <w:tab/>
             </w:r>
@@ -123,7 +125,7 @@
                 <w:noProof/>
                 <w:webHidden/>
               </w:rPr>
-              <w:instrText xml:space="preserve"> PAGEREF _Toc329810886 \h </w:instrText>
+              <w:instrText xml:space="preserve"> PAGEREF _Toc330245181 \h </w:instrText>
             </w:r>
             <w:r>
               <w:rPr>
@@ -164,9 +166,10 @@
             <w:rPr>
               <w:rFonts w:eastAsiaTheme="minorEastAsia"/>
               <w:noProof/>
+              <w:lang w:eastAsia="ja-JP"/>
             </w:rPr>
           </w:pPr>
-          <w:hyperlink w:anchor="_Toc329810887" w:history="1">
+          <w:hyperlink w:anchor="_Toc330245182" w:history="1">
             <w:r>
               <w:rPr>
                 <w:rStyle w:val="Hyperlink"/>
@@ -179,6 +182,7 @@
               <w:rPr>
                 <w:rFonts w:eastAsiaTheme="minorEastAsia"/>
                 <w:noProof/>
+                <w:lang w:eastAsia="ja-JP"/>
               </w:rPr>
               <w:tab/>
             </w:r>
@@ -209,7 +213,7 @@
                 <w:noProof/>
                 <w:webHidden/>
               </w:rPr>
-              <w:instrText xml:space="preserve"> PAGEREF _Toc329810887 \h </w:instrText>
+              <w:instrText xml:space="preserve"> PAGEREF _Toc330245182 \h </w:instrText>
             </w:r>
             <w:r>
               <w:rPr>
@@ -250,9 +254,10 @@
             <w:rPr>
               <w:rFonts w:eastAsiaTheme="minorEastAsia"/>
               <w:noProof/>
+              <w:lang w:eastAsia="ja-JP"/>
             </w:rPr>
           </w:pPr>
-          <w:hyperlink w:anchor="_Toc329810888" w:history="1">
+          <w:hyperlink w:anchor="_Toc330245183" w:history="1">
             <w:r>
               <w:rPr>
                 <w:rStyle w:val="Hyperlink"/>
@@ -265,6 +270,7 @@
               <w:rPr>
                 <w:rFonts w:eastAsiaTheme="minorEastAsia"/>
                 <w:noProof/>
+                <w:lang w:eastAsia="ja-JP"/>
               </w:rPr>
               <w:tab/>
             </w:r>
@@ -295,7 +301,7 @@
                 <w:noProof/>
                 <w:webHidden/>
               </w:rPr>
-              <w:instrText xml:space="preserve"> PAGEREF _Toc329810888 \h </w:instrText>
+              <w:instrText xml:space="preserve"> PAGEREF _Toc330245183 \h </w:instrText>
             </w:r>
             <w:r>
               <w:rPr>
@@ -336,9 +342,10 @@
             <w:rPr>
               <w:rFonts w:eastAsiaTheme="minorEastAsia"/>
               <w:noProof/>
+              <w:lang w:eastAsia="ja-JP"/>
             </w:rPr>
           </w:pPr>
-          <w:hyperlink w:anchor="_Toc329810889" w:history="1">
+          <w:hyperlink w:anchor="_Toc330245184" w:history="1">
             <w:r>
               <w:rPr>
                 <w:rStyle w:val="Hyperlink"/>
@@ -351,6 +358,7 @@
               <w:rPr>
                 <w:rFonts w:eastAsiaTheme="minorEastAsia"/>
                 <w:noProof/>
+                <w:lang w:eastAsia="ja-JP"/>
               </w:rPr>
               <w:tab/>
             </w:r>
@@ -381,7 +389,7 @@
                 <w:noProof/>
                 <w:webHidden/>
               </w:rPr>
-              <w:instrText xml:space="preserve"> PAGEREF _Toc329810889 \h </w:instrText>
+              <w:instrText xml:space="preserve"> PAGEREF _Toc330245184 \h </w:instrText>
             </w:r>
             <w:r>
               <w:rPr>
@@ -422,9 +430,10 @@
             <w:rPr>
               <w:rFonts w:eastAsiaTheme="minorEastAsia"/>
               <w:noProof/>
+              <w:lang w:eastAsia="ja-JP"/>
             </w:rPr>
           </w:pPr>
-          <w:hyperlink w:anchor="_Toc329810890" w:history="1">
+          <w:hyperlink w:anchor="_Toc330245185" w:history="1">
             <w:r>
               <w:rPr>
                 <w:rStyle w:val="Hyperlink"/>
@@ -437,6 +446,7 @@
               <w:rPr>
                 <w:rFonts w:eastAsiaTheme="minorEastAsia"/>
                 <w:noProof/>
+                <w:lang w:eastAsia="ja-JP"/>
               </w:rPr>
               <w:tab/>
             </w:r>
@@ -467,7 +477,7 @@
                 <w:noProof/>
                 <w:webHidden/>
               </w:rPr>
-              <w:instrText xml:space="preserve"> PAGEREF _Toc329810890 \h </w:instrText>
+              <w:instrText xml:space="preserve"> PAGEREF _Toc330245185 \h </w:instrText>
             </w:r>
             <w:r>
               <w:rPr>
@@ -508,9 +518,10 @@
             <w:rPr>
               <w:rFonts w:eastAsiaTheme="minorEastAsia"/>
               <w:noProof/>
+              <w:lang w:eastAsia="ja-JP"/>
             </w:rPr>
           </w:pPr>
-          <w:hyperlink w:anchor="_Toc329810891" w:history="1">
+          <w:hyperlink w:anchor="_Toc330245186" w:history="1">
             <w:r>
               <w:rPr>
                 <w:rStyle w:val="Hyperlink"/>
@@ -523,6 +534,7 @@
               <w:rPr>
                 <w:rFonts w:eastAsiaTheme="minorEastAsia"/>
                 <w:noProof/>
+                <w:lang w:eastAsia="ja-JP"/>
               </w:rPr>
               <w:tab/>
             </w:r>
@@ -553,7 +565,7 @@
                 <w:noProof/>
                 <w:webHidden/>
               </w:rPr>
-              <w:instrText xml:space="preserve"> PAGEREF _Toc329810891 \h </w:instrText>
+              <w:instrText xml:space="preserve"> PAGEREF _Toc330245186 \h </w:instrText>
             </w:r>
             <w:r>
               <w:rPr>
@@ -594,9 +606,10 @@
             <w:rPr>
               <w:rFonts w:eastAsiaTheme="minorEastAsia"/>
               <w:noProof/>
+              <w:lang w:eastAsia="ja-JP"/>
             </w:rPr>
           </w:pPr>
-          <w:hyperlink w:anchor="_Toc329810892" w:history="1">
+          <w:hyperlink w:anchor="_Toc330245187" w:history="1">
             <w:r>
               <w:rPr>
                 <w:rStyle w:val="Hyperlink"/>
@@ -609,6 +622,7 @@
               <w:rPr>
                 <w:rFonts w:eastAsiaTheme="minorEastAsia"/>
                 <w:noProof/>
+                <w:lang w:eastAsia="ja-JP"/>
               </w:rPr>
               <w:tab/>
             </w:r>
@@ -639,7 +653,7 @@
                 <w:noProof/>
                 <w:webHidden/>
               </w:rPr>
-              <w:instrText xml:space="preserve"> PAGEREF _Toc329810892 \h </w:instrText>
+              <w:instrText xml:space="preserve"> PAGEREF _Toc330245187 \h </w:instrText>
             </w:r>
             <w:r>
               <w:rPr>
@@ -680,9 +694,10 @@
             <w:rPr>
               <w:rFonts w:eastAsiaTheme="minorEastAsia"/>
               <w:noProof/>
+              <w:lang w:eastAsia="ja-JP"/>
             </w:rPr>
           </w:pPr>
-          <w:hyperlink w:anchor="_Toc329810893" w:history="1">
+          <w:hyperlink w:anchor="_Toc330245188" w:history="1">
             <w:r>
               <w:rPr>
                 <w:rStyle w:val="Hyperlink"/>
@@ -695,6 +710,7 @@
               <w:rPr>
                 <w:rFonts w:eastAsiaTheme="minorEastAsia"/>
                 <w:noProof/>
+                <w:lang w:eastAsia="ja-JP"/>
               </w:rPr>
               <w:tab/>
             </w:r>
@@ -725,7 +741,7 @@
                 <w:noProof/>
                 <w:webHidden/>
               </w:rPr>
-              <w:instrText xml:space="preserve"> PAGEREF _Toc329810893 \h </w:instrText>
+              <w:instrText xml:space="preserve"> PAGEREF _Toc330245188 \h </w:instrText>
             </w:r>
             <w:r>
               <w:rPr>
@@ -766,9 +782,10 @@
             <w:rPr>
               <w:rFonts w:eastAsiaTheme="minorEastAsia"/>
               <w:noProof/>
+              <w:lang w:eastAsia="ja-JP"/>
             </w:rPr>
           </w:pPr>
-          <w:hyperlink w:anchor="_Toc329810894" w:history="1">
+          <w:hyperlink w:anchor="_Toc330245189" w:history="1">
             <w:r>
               <w:rPr>
                 <w:rStyle w:val="Hyperlink"/>
@@ -781,6 +798,7 @@
               <w:rPr>
                 <w:rFonts w:eastAsiaTheme="minorEastAsia"/>
                 <w:noProof/>
+                <w:lang w:eastAsia="ja-JP"/>
               </w:rPr>
               <w:tab/>
             </w:r>
@@ -790,7 +808,7 @@
                 <w:rFonts w:ascii="Times New Roman" w:hAnsi="Times New Roman" w:cs="Times New Roman"/>
                 <w:noProof/>
               </w:rPr>
-              <w:t>Quản trị</w:t>
+              <w:t>Người Quản trị</w:t>
             </w:r>
             <w:r>
               <w:rPr>
@@ -811,7 +829,7 @@
                 <w:noProof/>
                 <w:webHidden/>
               </w:rPr>
-              <w:instrText xml:space="preserve"> PAGEREF _Toc329810894 \h </w:instrText>
+              <w:instrText xml:space="preserve"> PAGEREF _Toc330245189 \h </w:instrText>
             </w:r>
             <w:r>
               <w:rPr>
@@ -852,9 +870,10 @@
             <w:rPr>
               <w:rFonts w:eastAsiaTheme="minorEastAsia"/>
               <w:noProof/>
+              <w:lang w:eastAsia="ja-JP"/>
             </w:rPr>
           </w:pPr>
-          <w:hyperlink w:anchor="_Toc329810895" w:history="1">
+          <w:hyperlink w:anchor="_Toc330245190" w:history="1">
             <w:r>
               <w:rPr>
                 <w:rStyle w:val="Hyperlink"/>
@@ -867,6 +886,7 @@
               <w:rPr>
                 <w:rFonts w:eastAsiaTheme="minorEastAsia"/>
                 <w:noProof/>
+                <w:lang w:eastAsia="ja-JP"/>
               </w:rPr>
               <w:tab/>
             </w:r>
@@ -897,7 +917,7 @@
                 <w:noProof/>
                 <w:webHidden/>
               </w:rPr>
-              <w:instrText xml:space="preserve"> PAGEREF _Toc329810895 \h </w:instrText>
+              <w:instrText xml:space="preserve"> PAGEREF _Toc330245190 \h </w:instrText>
             </w:r>
             <w:r>
               <w:rPr>
@@ -938,9 +958,10 @@
             <w:rPr>
               <w:rFonts w:eastAsiaTheme="minorEastAsia"/>
               <w:noProof/>
+              <w:lang w:eastAsia="ja-JP"/>
             </w:rPr>
           </w:pPr>
-          <w:hyperlink w:anchor="_Toc329810896" w:history="1">
+          <w:hyperlink w:anchor="_Toc330245191" w:history="1">
             <w:r>
               <w:rPr>
                 <w:rStyle w:val="Hyperlink"/>
@@ -953,6 +974,7 @@
               <w:rPr>
                 <w:rFonts w:eastAsiaTheme="minorEastAsia"/>
                 <w:noProof/>
+                <w:lang w:eastAsia="ja-JP"/>
               </w:rPr>
               <w:tab/>
             </w:r>
@@ -983,7 +1005,7 @@
                 <w:noProof/>
                 <w:webHidden/>
               </w:rPr>
-              <w:instrText xml:space="preserve"> PAGEREF _Toc329810896 \h </w:instrText>
+              <w:instrText xml:space="preserve"> PAGEREF _Toc330245191 \h </w:instrText>
             </w:r>
             <w:r>
               <w:rPr>
@@ -1024,9 +1046,10 @@
             <w:rPr>
               <w:rFonts w:eastAsiaTheme="minorEastAsia"/>
               <w:noProof/>
+              <w:lang w:eastAsia="ja-JP"/>
             </w:rPr>
           </w:pPr>
-          <w:hyperlink w:anchor="_Toc329810897" w:history="1">
+          <w:hyperlink w:anchor="_Toc330245192" w:history="1">
             <w:r>
               <w:rPr>
                 <w:rStyle w:val="Hyperlink"/>
@@ -1039,6 +1062,7 @@
               <w:rPr>
                 <w:rFonts w:eastAsiaTheme="minorEastAsia"/>
                 <w:noProof/>
+                <w:lang w:eastAsia="ja-JP"/>
               </w:rPr>
               <w:tab/>
             </w:r>
@@ -1069,7 +1093,7 @@
                 <w:noProof/>
                 <w:webHidden/>
               </w:rPr>
-              <w:instrText xml:space="preserve"> PAGEREF _Toc329810897 \h </w:instrText>
+              <w:instrText xml:space="preserve"> PAGEREF _Toc330245192 \h </w:instrText>
             </w:r>
             <w:r>
               <w:rPr>
@@ -1110,9 +1134,10 @@
             <w:rPr>
               <w:rFonts w:eastAsiaTheme="minorEastAsia"/>
               <w:noProof/>
+              <w:lang w:eastAsia="ja-JP"/>
             </w:rPr>
           </w:pPr>
-          <w:hyperlink w:anchor="_Toc329810898" w:history="1">
+          <w:hyperlink w:anchor="_Toc330245193" w:history="1">
             <w:r>
               <w:rPr>
                 <w:rStyle w:val="Hyperlink"/>
@@ -1125,6 +1150,7 @@
               <w:rPr>
                 <w:rFonts w:eastAsiaTheme="minorEastAsia"/>
                 <w:noProof/>
+                <w:lang w:eastAsia="ja-JP"/>
               </w:rPr>
               <w:tab/>
             </w:r>
@@ -1155,7 +1181,7 @@
                 <w:noProof/>
                 <w:webHidden/>
               </w:rPr>
-              <w:instrText xml:space="preserve"> PAGEREF _Toc329810898 \h </w:instrText>
+              <w:instrText xml:space="preserve"> PAGEREF _Toc330245193 \h </w:instrText>
             </w:r>
             <w:r>
               <w:rPr>
@@ -1196,9 +1222,10 @@
             <w:rPr>
               <w:rFonts w:eastAsiaTheme="minorEastAsia"/>
               <w:noProof/>
+              <w:lang w:eastAsia="ja-JP"/>
             </w:rPr>
           </w:pPr>
-          <w:hyperlink w:anchor="_Toc329810899" w:history="1">
+          <w:hyperlink w:anchor="_Toc330245194" w:history="1">
             <w:r>
               <w:rPr>
                 <w:rStyle w:val="Hyperlink"/>
@@ -1211,6 +1238,7 @@
               <w:rPr>
                 <w:rFonts w:eastAsiaTheme="minorEastAsia"/>
                 <w:noProof/>
+                <w:lang w:eastAsia="ja-JP"/>
               </w:rPr>
               <w:tab/>
             </w:r>
@@ -1241,7 +1269,7 @@
                 <w:noProof/>
                 <w:webHidden/>
               </w:rPr>
-              <w:instrText xml:space="preserve"> PAGEREF _Toc329810899 \h </w:instrText>
+              <w:instrText xml:space="preserve"> PAGEREF _Toc330245194 \h </w:instrText>
             </w:r>
             <w:r>
               <w:rPr>
@@ -1282,9 +1310,10 @@
             <w:rPr>
               <w:rFonts w:eastAsiaTheme="minorEastAsia"/>
               <w:noProof/>
+              <w:lang w:eastAsia="ja-JP"/>
             </w:rPr>
           </w:pPr>
-          <w:hyperlink w:anchor="_Toc329810900" w:history="1">
+          <w:hyperlink w:anchor="_Toc330245195" w:history="1">
             <w:r>
               <w:rPr>
                 <w:rStyle w:val="Hyperlink"/>
@@ -1297,6 +1326,7 @@
               <w:rPr>
                 <w:rFonts w:eastAsiaTheme="minorEastAsia"/>
                 <w:noProof/>
+                <w:lang w:eastAsia="ja-JP"/>
               </w:rPr>
               <w:tab/>
             </w:r>
@@ -1306,7 +1336,7 @@
                 <w:rFonts w:ascii="Times New Roman" w:hAnsi="Times New Roman" w:cs="Times New Roman"/>
                 <w:noProof/>
               </w:rPr>
-              <w:t>Đấu giá sản phẩm</w:t>
+              <w:t>Xem chi tiết sản phẩm</w:t>
             </w:r>
             <w:r>
               <w:rPr>
@@ -1327,7 +1357,7 @@
                 <w:noProof/>
                 <w:webHidden/>
               </w:rPr>
-              <w:instrText xml:space="preserve"> PAGEREF _Toc329810900 \h </w:instrText>
+              <w:instrText xml:space="preserve"> PAGEREF _Toc330245195 \h </w:instrText>
             </w:r>
             <w:r>
               <w:rPr>
@@ -1368,9 +1398,10 @@
             <w:rPr>
               <w:rFonts w:eastAsiaTheme="minorEastAsia"/>
               <w:noProof/>
+              <w:lang w:eastAsia="ja-JP"/>
             </w:rPr>
           </w:pPr>
-          <w:hyperlink w:anchor="_Toc329810901" w:history="1">
+          <w:hyperlink w:anchor="_Toc330245196" w:history="1">
             <w:r>
               <w:rPr>
                 <w:rStyle w:val="Hyperlink"/>
@@ -1383,6 +1414,7 @@
               <w:rPr>
                 <w:rFonts w:eastAsiaTheme="minorEastAsia"/>
                 <w:noProof/>
+                <w:lang w:eastAsia="ja-JP"/>
               </w:rPr>
               <w:tab/>
             </w:r>
@@ -1413,7 +1445,7 @@
                 <w:noProof/>
                 <w:webHidden/>
               </w:rPr>
-              <w:instrText xml:space="preserve"> PAGEREF _Toc329810901 \h </w:instrText>
+              <w:instrText xml:space="preserve"> PAGEREF _Toc330245196 \h </w:instrText>
             </w:r>
             <w:r>
               <w:rPr>
@@ -1454,9 +1486,10 @@
             <w:rPr>
               <w:rFonts w:eastAsiaTheme="minorEastAsia"/>
               <w:noProof/>
+              <w:lang w:eastAsia="ja-JP"/>
             </w:rPr>
           </w:pPr>
-          <w:hyperlink w:anchor="_Toc329810902" w:history="1">
+          <w:hyperlink w:anchor="_Toc330245197" w:history="1">
             <w:r>
               <w:rPr>
                 <w:rStyle w:val="Hyperlink"/>
@@ -1469,6 +1502,7 @@
               <w:rPr>
                 <w:rFonts w:eastAsiaTheme="minorEastAsia"/>
                 <w:noProof/>
+                <w:lang w:eastAsia="ja-JP"/>
               </w:rPr>
               <w:tab/>
             </w:r>
@@ -1499,7 +1533,7 @@
                 <w:noProof/>
                 <w:webHidden/>
               </w:rPr>
-              <w:instrText xml:space="preserve"> PAGEREF _Toc329810902 \h </w:instrText>
+              <w:instrText xml:space="preserve"> PAGEREF _Toc330245197 \h </w:instrText>
             </w:r>
             <w:r>
               <w:rPr>
@@ -1549,7 +1583,7 @@
           <w:rFonts w:ascii="Times New Roman" w:hAnsi="Times New Roman" w:cs="Times New Roman"/>
         </w:rPr>
       </w:pPr>
-      <w:bookmarkStart w:id="0" w:name="_Toc329810886"/>
+      <w:bookmarkStart w:id="0" w:name="_Toc330245181"/>
       <w:r>
         <w:rPr>
           <w:rFonts w:ascii="Times New Roman" w:hAnsi="Times New Roman" w:cs="Times New Roman"/>
@@ -1570,7 +1604,7 @@
           <w:rFonts w:ascii="Times New Roman" w:hAnsi="Times New Roman" w:cs="Times New Roman"/>
         </w:rPr>
       </w:pPr>
-      <w:bookmarkStart w:id="1" w:name="_Toc329810887"/>
+      <w:bookmarkStart w:id="1" w:name="_Toc330245182"/>
       <w:r>
         <w:rPr>
           <w:rFonts w:ascii="Times New Roman" w:hAnsi="Times New Roman" w:cs="Times New Roman"/>
@@ -1602,6 +1636,7 @@
         <w:rPr>
           <w:rFonts w:ascii="Times New Roman" w:hAnsi="Times New Roman" w:cs="Times New Roman"/>
           <w:noProof/>
+          <w:lang w:eastAsia="ja-JP"/>
         </w:rPr>
         <w:drawing>
           <wp:inline distT="0" distB="0" distL="0" distR="0" wp14:anchorId="5E0D3BD0" wp14:editId="3CBC790C">
@@ -1682,7 +1717,7 @@
           <w:szCs w:val="24"/>
         </w:rPr>
       </w:pPr>
-      <w:bookmarkStart w:id="2" w:name="_Toc329810888"/>
+      <w:bookmarkStart w:id="2" w:name="_Toc330245183"/>
       <w:r>
         <w:rPr>
           <w:rFonts w:ascii="Times New Roman" w:hAnsi="Times New Roman" w:cs="Times New Roman"/>
@@ -3499,7 +3534,7 @@
           <w:szCs w:val="24"/>
         </w:rPr>
       </w:pPr>
-      <w:bookmarkStart w:id="13" w:name="_Toc329810889"/>
+      <w:bookmarkStart w:id="13" w:name="_Toc330245184"/>
       <w:r>
         <w:rPr>
           <w:rFonts w:ascii="Times New Roman" w:hAnsi="Times New Roman" w:cs="Times New Roman"/>
@@ -3526,6 +3561,7 @@
           <w:noProof/>
           <w:sz w:val="24"/>
           <w:szCs w:val="24"/>
+          <w:lang w:eastAsia="ja-JP"/>
         </w:rPr>
         <w:drawing>
           <wp:inline distT="0" distB="0" distL="0" distR="0" wp14:anchorId="257C9D13" wp14:editId="38A2A1F8">
@@ -3609,8 +3645,8 @@
           <w:szCs w:val="24"/>
         </w:rPr>
       </w:pPr>
-      <w:bookmarkStart w:id="14" w:name="_Toc329810890"/>
-      <w:bookmarkStart w:id="15" w:name="BKM_503D1646_220F_40f0_9660_111E1902D378"/>
+      <w:bookmarkStart w:id="14" w:name="BKM_503D1646_220F_40f0_9660_111E1902D378"/>
+      <w:bookmarkStart w:id="15" w:name="_Toc330245185"/>
       <w:r>
         <w:rPr>
           <w:rFonts w:ascii="Times New Roman" w:hAnsi="Times New Roman" w:cs="Times New Roman"/>
@@ -3619,9 +3655,9 @@
         </w:rPr>
         <w:t>Khách</w:t>
       </w:r>
-      <w:bookmarkEnd w:id="14"/>
+      <w:bookmarkEnd w:id="15"/>
     </w:p>
-    <w:bookmarkEnd w:id="15"/>
+    <w:bookmarkEnd w:id="14"/>
     <w:p>
       <w:pPr>
         <w:pStyle w:val="ListParagraph"/>
@@ -3686,8 +3722,8 @@
           <w:szCs w:val="24"/>
         </w:rPr>
       </w:pPr>
-      <w:bookmarkStart w:id="16" w:name="_Toc329810891"/>
-      <w:bookmarkStart w:id="17" w:name="BKM_CE0CCF64_C266_4a31_B5B7_142475E35CE3"/>
+      <w:bookmarkStart w:id="16" w:name="BKM_CE0CCF64_C266_4a31_B5B7_142475E35CE3"/>
+      <w:bookmarkStart w:id="17" w:name="_Toc330245186"/>
       <w:r>
         <w:rPr>
           <w:rFonts w:ascii="Times New Roman" w:hAnsi="Times New Roman" w:cs="Times New Roman"/>
@@ -3696,7 +3732,7 @@
         </w:rPr>
         <w:t>Thành viên</w:t>
       </w:r>
-      <w:bookmarkEnd w:id="16"/>
+      <w:bookmarkEnd w:id="17"/>
     </w:p>
     <w:p>
       <w:pPr>
@@ -3747,7 +3783,7 @@
         </w:rPr>
         <w:fldChar w:fldCharType="end"/>
       </w:r>
-      <w:bookmarkEnd w:id="17"/>
+      <w:bookmarkEnd w:id="16"/>
       <w:r>
         <w:rPr>
           <w:rFonts w:ascii="Times New Roman" w:hAnsi="Times New Roman" w:cs="Times New Roman"/>
@@ -3779,7 +3815,7 @@
           <w:szCs w:val="24"/>
         </w:rPr>
       </w:pPr>
-      <w:bookmarkStart w:id="18" w:name="_Toc329810892"/>
+      <w:bookmarkStart w:id="18" w:name="_Toc330245187"/>
       <w:r>
         <w:rPr>
           <w:rFonts w:ascii="Times New Roman" w:hAnsi="Times New Roman" w:cs="Times New Roman"/>
@@ -3822,7 +3858,7 @@
           <w:szCs w:val="24"/>
         </w:rPr>
       </w:pPr>
-      <w:bookmarkStart w:id="19" w:name="_Toc329810893"/>
+      <w:bookmarkStart w:id="19" w:name="_Toc330245188"/>
       <w:r>
         <w:rPr>
           <w:rFonts w:ascii="Times New Roman" w:hAnsi="Times New Roman" w:cs="Times New Roman"/>
@@ -3865,7 +3901,7 @@
           <w:szCs w:val="24"/>
         </w:rPr>
       </w:pPr>
-      <w:bookmarkStart w:id="20" w:name="_Toc329810894"/>
+      <w:bookmarkStart w:id="20" w:name="_Toc330245189"/>
       <w:r>
         <w:rPr>
           <w:rFonts w:ascii="Times New Roman" w:hAnsi="Times New Roman" w:cs="Times New Roman"/>
@@ -3921,7 +3957,7 @@
           <w:rFonts w:ascii="Times New Roman" w:hAnsi="Times New Roman" w:cs="Times New Roman"/>
         </w:rPr>
       </w:pPr>
-      <w:bookmarkStart w:id="21" w:name="_Toc329810895"/>
+      <w:bookmarkStart w:id="21" w:name="_Toc330245190"/>
       <w:r>
         <w:rPr>
           <w:rFonts w:ascii="Times New Roman" w:hAnsi="Times New Roman" w:cs="Times New Roman"/>
@@ -3954,6 +3990,7 @@
         <w:rPr>
           <w:rFonts w:ascii="Times New Roman" w:hAnsi="Times New Roman" w:cs="Times New Roman"/>
           <w:noProof/>
+          <w:lang w:eastAsia="ja-JP"/>
         </w:rPr>
         <w:lastRenderedPageBreak/>
         <w:drawing>
@@ -4047,7 +4084,7 @@
           <w:szCs w:val="24"/>
         </w:rPr>
       </w:pPr>
-      <w:bookmarkStart w:id="22" w:name="_Toc329810896"/>
+      <w:bookmarkStart w:id="22" w:name="_Toc330245191"/>
       <w:r>
         <w:rPr>
           <w:rFonts w:ascii="Times New Roman" w:hAnsi="Times New Roman" w:cs="Times New Roman"/>
@@ -4074,7 +4111,7 @@
           <w:szCs w:val="24"/>
         </w:rPr>
       </w:pPr>
-      <w:bookmarkStart w:id="23" w:name="_Toc329810897"/>
+      <w:bookmarkStart w:id="23" w:name="_Toc330245192"/>
       <w:r>
         <w:rPr>
           <w:rFonts w:ascii="Times New Roman" w:hAnsi="Times New Roman" w:cs="Times New Roman"/>
@@ -6012,7 +6049,7 @@
           <w:szCs w:val="24"/>
         </w:rPr>
       </w:pPr>
-      <w:bookmarkStart w:id="24" w:name="_Toc329810898"/>
+      <w:bookmarkStart w:id="24" w:name="_Toc330245193"/>
       <w:r>
         <w:rPr>
           <w:rFonts w:ascii="Times New Roman" w:hAnsi="Times New Roman" w:cs="Times New Roman"/>
@@ -7245,7 +7282,7 @@
           <w:szCs w:val="24"/>
         </w:rPr>
       </w:pPr>
-      <w:bookmarkStart w:id="25" w:name="_Toc329810899"/>
+      <w:bookmarkStart w:id="25" w:name="_Toc330245194"/>
       <w:r>
         <w:rPr>
           <w:rFonts w:ascii="Times New Roman" w:hAnsi="Times New Roman" w:cs="Times New Roman"/>
@@ -7915,8 +7952,6 @@
               </w:rPr>
               <w:t>thông tin liên hệ</w:t>
             </w:r>
-            <w:bookmarkStart w:id="26" w:name="_GoBack"/>
-            <w:bookmarkEnd w:id="26"/>
             <w:r>
               <w:rPr>
                 <w:rFonts w:ascii="Times New Roman" w:hAnsi="Times New Roman" w:cs="Times New Roman"/>
@@ -8561,7 +8596,7 @@
           <w:szCs w:val="24"/>
         </w:rPr>
       </w:pPr>
-      <w:bookmarkStart w:id="27" w:name="_Toc329810900"/>
+      <w:bookmarkStart w:id="26" w:name="_Toc330245195"/>
       <w:r>
         <w:rPr>
           <w:rFonts w:ascii="Times New Roman" w:hAnsi="Times New Roman" w:cs="Times New Roman"/>
@@ -8569,9 +8604,9 @@
           <w:sz w:val="24"/>
           <w:szCs w:val="24"/>
         </w:rPr>
-        <w:t>Đấu giá sản phẩm</w:t>
-      </w:r>
-      <w:bookmarkEnd w:id="27"/>
+        <w:t>Xem chi tiết sản phẩm</w:t>
+      </w:r>
+      <w:bookmarkEnd w:id="26"/>
     </w:p>
     <w:p>
       <w:pPr>
@@ -8619,15 +8654,15 @@
           <w:sz w:val="24"/>
           <w:szCs w:val="24"/>
         </w:rPr>
-        <w:t>Người Mua</w:t>
-      </w:r>
-      <w:r>
-        <w:rPr>
-          <w:rFonts w:ascii="Times New Roman" w:hAnsi="Times New Roman" w:cs="Times New Roman"/>
-          <w:sz w:val="24"/>
-          <w:szCs w:val="24"/>
-        </w:rPr>
-        <w:t xml:space="preserve"> tham gia đấu giá</w:t>
+        <w:t xml:space="preserve">Người </w:t>
+      </w:r>
+      <w:r>
+        <w:rPr>
+          <w:rFonts w:ascii="Times New Roman" w:hAnsi="Times New Roman" w:cs="Times New Roman"/>
+          <w:sz w:val="24"/>
+          <w:szCs w:val="24"/>
+        </w:rPr>
+        <w:t>dùng</w:t>
       </w:r>
       <w:r>
         <w:rPr>
@@ -8669,7 +8704,18 @@
           <w:sz w:val="24"/>
           <w:szCs w:val="24"/>
         </w:rPr>
-        <w:t>Người Mua</w:t>
+        <w:t xml:space="preserve">Người </w:t>
+      </w:r>
+      <w:r>
+        <w:rPr>
+          <w:rFonts w:ascii="Times New Roman" w:hAnsi="Times New Roman" w:cs="Times New Roman"/>
+          <w:b w:val="0"/>
+          <w:i w:val="0"/>
+          <w:color w:val="000000" w:themeColor="text1"/>
+          <w:sz w:val="24"/>
+          <w:szCs w:val="24"/>
+        </w:rPr>
+        <w:t>dùng</w:t>
       </w:r>
     </w:p>
     <w:p>
@@ -8694,17 +8740,6 @@
         </w:rPr>
         <w:t xml:space="preserve">Điều kiện tiên quyết: </w:t>
       </w:r>
-      <w:r>
-        <w:rPr>
-          <w:rFonts w:ascii="Times New Roman" w:hAnsi="Times New Roman" w:cs="Times New Roman"/>
-          <w:b w:val="0"/>
-          <w:i w:val="0"/>
-          <w:color w:val="000000" w:themeColor="text1"/>
-          <w:sz w:val="24"/>
-          <w:szCs w:val="24"/>
-        </w:rPr>
-        <w:t>phải đăng nhập vào hệ thống</w:t>
-      </w:r>
     </w:p>
     <w:p>
       <w:pPr>
@@ -8760,15 +8795,31 @@
           <w:sz w:val="24"/>
           <w:szCs w:val="24"/>
         </w:rPr>
-        <w:t>Người Mua</w:t>
-      </w:r>
-      <w:r>
-        <w:rPr>
-          <w:rFonts w:ascii="Times New Roman" w:hAnsi="Times New Roman" w:cs="Times New Roman"/>
-          <w:sz w:val="24"/>
-          <w:szCs w:val="24"/>
-        </w:rPr>
-        <w:t xml:space="preserve"> muốn tham gia đấu giá một sản phẩm.</w:t>
+        <w:t xml:space="preserve">Người </w:t>
+      </w:r>
+      <w:r>
+        <w:rPr>
+          <w:rFonts w:ascii="Times New Roman" w:hAnsi="Times New Roman" w:cs="Times New Roman"/>
+          <w:sz w:val="24"/>
+          <w:szCs w:val="24"/>
+        </w:rPr>
+        <w:t>dùng</w:t>
+      </w:r>
+      <w:r>
+        <w:rPr>
+          <w:rFonts w:ascii="Times New Roman" w:hAnsi="Times New Roman" w:cs="Times New Roman"/>
+          <w:sz w:val="24"/>
+          <w:szCs w:val="24"/>
+        </w:rPr>
+        <w:t xml:space="preserve"> </w:t>
+      </w:r>
+      <w:r>
+        <w:rPr>
+          <w:rFonts w:ascii="Times New Roman" w:hAnsi="Times New Roman" w:cs="Times New Roman"/>
+          <w:sz w:val="24"/>
+          <w:szCs w:val="24"/>
+        </w:rPr>
+        <w:t>chọn xem bất kỳ một sản phẩm trong list sản phẩm trên trang web</w:t>
       </w:r>
     </w:p>
     <w:tbl>
@@ -8904,240 +8955,34 @@
                 <w:sz w:val="24"/>
                 <w:szCs w:val="24"/>
               </w:rPr>
-              <w:t>Hệ thống hiển thị danh sách sản phẩm đang đấu giá.</w:t>
-            </w:r>
-          </w:p>
-        </w:tc>
-      </w:tr>
-      <w:tr>
-        <w:trPr>
-          <w:trHeight w:val="854"/>
-        </w:trPr>
-        <w:tc>
-          <w:tcPr>
-            <w:tcW w:w="3969" w:type="dxa"/>
-            <w:tcBorders>
-              <w:top w:val="nil"/>
-              <w:bottom w:val="nil"/>
-            </w:tcBorders>
-          </w:tcPr>
-          <w:p>
-            <w:pPr>
-              <w:pStyle w:val="ListParagraph"/>
-              <w:numPr>
-                <w:ilvl w:val="0"/>
-                <w:numId w:val="10"/>
-              </w:numPr>
-              <w:rPr>
-                <w:rFonts w:ascii="Times New Roman" w:hAnsi="Times New Roman" w:cs="Times New Roman"/>
-                <w:sz w:val="24"/>
-                <w:szCs w:val="24"/>
-              </w:rPr>
-            </w:pPr>
-            <w:r>
-              <w:rPr>
-                <w:rFonts w:ascii="Times New Roman" w:hAnsi="Times New Roman" w:cs="Times New Roman"/>
-                <w:sz w:val="24"/>
-                <w:szCs w:val="24"/>
-              </w:rPr>
-              <w:t>Xem danh sách sản phẩm đang đấu giá.</w:t>
-            </w:r>
-          </w:p>
-          <w:p>
-            <w:pPr>
-              <w:pStyle w:val="ListParagraph"/>
-              <w:rPr>
-                <w:rFonts w:ascii="Times New Roman" w:hAnsi="Times New Roman" w:cs="Times New Roman"/>
-                <w:sz w:val="24"/>
-                <w:szCs w:val="24"/>
-              </w:rPr>
-            </w:pPr>
-            <w:r>
-              <w:rPr>
-                <w:rFonts w:ascii="Times New Roman" w:hAnsi="Times New Roman" w:cs="Times New Roman"/>
-                <w:sz w:val="24"/>
-                <w:szCs w:val="24"/>
-              </w:rPr>
-              <w:t>Chọn sản phẩm</w:t>
-            </w:r>
-            <w:r>
-              <w:rPr>
-                <w:rFonts w:ascii="Times New Roman" w:hAnsi="Times New Roman" w:cs="Times New Roman"/>
-                <w:sz w:val="24"/>
-                <w:szCs w:val="24"/>
-              </w:rPr>
-              <w:t>.</w:t>
-            </w:r>
-          </w:p>
-        </w:tc>
-        <w:tc>
-          <w:tcPr>
-            <w:tcW w:w="4253" w:type="dxa"/>
-            <w:tcBorders>
-              <w:top w:val="nil"/>
-              <w:bottom w:val="nil"/>
-            </w:tcBorders>
-          </w:tcPr>
-          <w:p>
-            <w:pPr>
-              <w:rPr>
-                <w:rFonts w:ascii="Times New Roman" w:hAnsi="Times New Roman" w:cs="Times New Roman"/>
-                <w:sz w:val="24"/>
-                <w:szCs w:val="24"/>
-              </w:rPr>
-            </w:pPr>
-          </w:p>
-        </w:tc>
-      </w:tr>
-      <w:tr>
-        <w:tc>
-          <w:tcPr>
-            <w:tcW w:w="3969" w:type="dxa"/>
-            <w:tcBorders>
-              <w:top w:val="nil"/>
-              <w:bottom w:val="nil"/>
-            </w:tcBorders>
-          </w:tcPr>
-          <w:p>
-            <w:pPr>
-              <w:rPr>
-                <w:rFonts w:ascii="Times New Roman" w:hAnsi="Times New Roman" w:cs="Times New Roman"/>
-                <w:sz w:val="24"/>
-                <w:szCs w:val="24"/>
-              </w:rPr>
-            </w:pPr>
-          </w:p>
-        </w:tc>
-        <w:tc>
-          <w:tcPr>
-            <w:tcW w:w="4253" w:type="dxa"/>
-            <w:tcBorders>
-              <w:top w:val="nil"/>
-              <w:bottom w:val="nil"/>
-            </w:tcBorders>
-          </w:tcPr>
-          <w:p>
-            <w:pPr>
-              <w:pStyle w:val="ListParagraph"/>
-              <w:numPr>
-                <w:ilvl w:val="0"/>
-                <w:numId w:val="10"/>
-              </w:numPr>
-              <w:rPr>
-                <w:rFonts w:ascii="Times New Roman" w:hAnsi="Times New Roman" w:cs="Times New Roman"/>
-                <w:sz w:val="24"/>
-                <w:szCs w:val="24"/>
-              </w:rPr>
-            </w:pPr>
-            <w:r>
-              <w:rPr>
-                <w:rFonts w:ascii="Times New Roman" w:hAnsi="Times New Roman" w:cs="Times New Roman"/>
-                <w:sz w:val="24"/>
-                <w:szCs w:val="24"/>
-              </w:rPr>
-              <w:t>Hệ thống hiển thị chi tiết sản phẩm.</w:t>
-            </w:r>
-          </w:p>
-        </w:tc>
-      </w:tr>
-      <w:tr>
-        <w:trPr>
-          <w:trHeight w:val="1306"/>
-        </w:trPr>
-        <w:tc>
-          <w:tcPr>
-            <w:tcW w:w="3969" w:type="dxa"/>
-            <w:tcBorders>
-              <w:top w:val="nil"/>
-              <w:bottom w:val="nil"/>
-            </w:tcBorders>
-          </w:tcPr>
-          <w:p>
-            <w:pPr>
-              <w:pStyle w:val="ListParagraph"/>
-              <w:numPr>
-                <w:ilvl w:val="0"/>
-                <w:numId w:val="10"/>
-              </w:numPr>
-              <w:rPr>
-                <w:rFonts w:ascii="Times New Roman" w:hAnsi="Times New Roman" w:cs="Times New Roman"/>
-                <w:sz w:val="24"/>
-                <w:szCs w:val="24"/>
-              </w:rPr>
-            </w:pPr>
-            <w:r>
-              <w:rPr>
-                <w:rFonts w:ascii="Times New Roman" w:hAnsi="Times New Roman" w:cs="Times New Roman"/>
-                <w:sz w:val="24"/>
-                <w:szCs w:val="24"/>
-              </w:rPr>
-              <w:t>Xem chi tiết sản phẩm.</w:t>
-            </w:r>
-          </w:p>
-          <w:p>
-            <w:pPr>
-              <w:pStyle w:val="ListParagraph"/>
-              <w:rPr>
-                <w:rFonts w:ascii="Times New Roman" w:hAnsi="Times New Roman" w:cs="Times New Roman"/>
-                <w:sz w:val="24"/>
-                <w:szCs w:val="24"/>
-              </w:rPr>
-            </w:pPr>
-            <w:r>
-              <w:rPr>
-                <w:rFonts w:ascii="Times New Roman" w:hAnsi="Times New Roman" w:cs="Times New Roman"/>
-                <w:sz w:val="24"/>
-                <w:szCs w:val="24"/>
-              </w:rPr>
-              <w:t>Xem chi tiết đấu giá: giá khởi điểm, giá mua ngay, thời gian bắt đầu, thời gian kết thúc, bước giá, giá hiện tại và ai đang là người tạm thời giữa giá hiện tại đó.</w:t>
-            </w:r>
-          </w:p>
-          <w:p>
-            <w:pPr>
-              <w:numPr>
-                <w:ilvl w:val="0"/>
-                <w:numId w:val="10"/>
-              </w:numPr>
-              <w:rPr>
-                <w:rFonts w:ascii="Times New Roman" w:hAnsi="Times New Roman" w:cs="Times New Roman"/>
-                <w:sz w:val="24"/>
-                <w:szCs w:val="24"/>
-              </w:rPr>
-            </w:pPr>
-            <w:r>
-              <w:rPr>
-                <w:rFonts w:ascii="Times New Roman" w:hAnsi="Times New Roman" w:cs="Times New Roman"/>
-                <w:sz w:val="24"/>
-                <w:szCs w:val="24"/>
-              </w:rPr>
-              <w:t>Chọn chức năng đấu giá, đặt bid</w:t>
-            </w:r>
-            <w:r>
-              <w:rPr>
-                <w:rFonts w:ascii="Times New Roman" w:hAnsi="Times New Roman" w:cs="Times New Roman"/>
-                <w:sz w:val="24"/>
-                <w:szCs w:val="24"/>
-              </w:rPr>
-              <w:t>.</w:t>
-            </w:r>
-          </w:p>
-        </w:tc>
-        <w:tc>
-          <w:tcPr>
-            <w:tcW w:w="4253" w:type="dxa"/>
-            <w:tcBorders>
-              <w:top w:val="nil"/>
-              <w:bottom w:val="nil"/>
-            </w:tcBorders>
-          </w:tcPr>
-          <w:p>
-            <w:pPr>
-              <w:rPr>
-                <w:rFonts w:ascii="Times New Roman" w:hAnsi="Times New Roman" w:cs="Times New Roman"/>
-                <w:sz w:val="24"/>
-                <w:szCs w:val="24"/>
-              </w:rPr>
-            </w:pPr>
+              <w:t xml:space="preserve">Hệ thống hiển thị </w:t>
+            </w:r>
+            <w:r>
+              <w:rPr>
+                <w:rFonts w:ascii="Times New Roman" w:hAnsi="Times New Roman" w:cs="Times New Roman"/>
+                <w:sz w:val="24"/>
+                <w:szCs w:val="24"/>
+              </w:rPr>
+              <w:t xml:space="preserve">chi tiết sản phẩm. Gồm </w:t>
+            </w:r>
+            <w:r>
+              <w:rPr>
+                <w:rFonts w:ascii="Times New Roman" w:hAnsi="Times New Roman" w:cs="Times New Roman"/>
+                <w:sz w:val="24"/>
+                <w:szCs w:val="24"/>
+              </w:rPr>
+              <w:t>các thông tin</w:t>
+            </w:r>
+            <w:r>
+              <w:rPr>
+                <w:rFonts w:ascii="Times New Roman" w:hAnsi="Times New Roman" w:cs="Times New Roman"/>
+                <w:sz w:val="24"/>
+                <w:szCs w:val="24"/>
+              </w:rPr>
+              <w:t>...</w:t>
+            </w:r>
+            <w:bookmarkStart w:id="27" w:name="_GoBack"/>
+            <w:bookmarkEnd w:id="27"/>
           </w:p>
         </w:tc>
       </w:tr>
@@ -9166,44 +9011,6 @@
               <w:top w:val="nil"/>
             </w:tcBorders>
           </w:tcPr>
-          <w:p>
-            <w:pPr>
-              <w:pStyle w:val="ListParagraph"/>
-              <w:numPr>
-                <w:ilvl w:val="0"/>
-                <w:numId w:val="10"/>
-              </w:numPr>
-              <w:rPr>
-                <w:rFonts w:ascii="Times New Roman" w:hAnsi="Times New Roman" w:cs="Times New Roman"/>
-                <w:sz w:val="24"/>
-                <w:szCs w:val="24"/>
-              </w:rPr>
-            </w:pPr>
-            <w:r>
-              <w:rPr>
-                <w:rFonts w:ascii="Times New Roman" w:hAnsi="Times New Roman" w:cs="Times New Roman"/>
-                <w:sz w:val="24"/>
-                <w:szCs w:val="24"/>
-              </w:rPr>
-              <w:t>Hệ thống c</w:t>
-            </w:r>
-            <w:r>
-              <w:rPr>
-                <w:rFonts w:ascii="Times New Roman" w:hAnsi="Times New Roman" w:cs="Times New Roman"/>
-                <w:sz w:val="24"/>
-                <w:szCs w:val="24"/>
-              </w:rPr>
-              <w:t>ập</w:t>
-            </w:r>
-            <w:r>
-              <w:rPr>
-                <w:rFonts w:ascii="Times New Roman" w:hAnsi="Times New Roman" w:cs="Times New Roman"/>
-                <w:sz w:val="24"/>
-                <w:szCs w:val="24"/>
-              </w:rPr>
-              <w:t xml:space="preserve"> nhật bid mới.</w:t>
-            </w:r>
-          </w:p>
           <w:p>
             <w:pPr>
               <w:pStyle w:val="ListParagraph"/>
@@ -9348,7 +9155,6 @@
                 <w:sz w:val="24"/>
                 <w:szCs w:val="24"/>
               </w:rPr>
-              <w:lastRenderedPageBreak/>
               <w:t>Người Mua</w:t>
             </w:r>
             <w:r>
@@ -9544,15 +9350,7 @@
           <w:sz w:val="24"/>
           <w:szCs w:val="24"/>
         </w:rPr>
-        <w:t>Người Mua</w:t>
-      </w:r>
-      <w:r>
-        <w:rPr>
-          <w:rFonts w:ascii="Times New Roman" w:hAnsi="Times New Roman" w:cs="Times New Roman"/>
-          <w:sz w:val="24"/>
-          <w:szCs w:val="24"/>
-        </w:rPr>
-        <w:t xml:space="preserve"> đặt giá thành công và theo dõi kết quả cho tới khi thời gian đấu giá kết thúc. Hệ thống cập nhật bid mới.</w:t>
+        <w:t>người dùng có thể xem thông tin chi tiết sản phẩm.</w:t>
       </w:r>
     </w:p>
     <w:p>
@@ -9632,7 +9430,7 @@
           <w:szCs w:val="24"/>
         </w:rPr>
       </w:pPr>
-      <w:bookmarkStart w:id="28" w:name="_Toc329810901"/>
+      <w:bookmarkStart w:id="28" w:name="_Toc330245196"/>
       <w:r>
         <w:rPr>
           <w:rFonts w:ascii="Times New Roman" w:hAnsi="Times New Roman" w:cs="Times New Roman"/>
@@ -9640,6 +9438,7 @@
           <w:sz w:val="24"/>
           <w:szCs w:val="24"/>
         </w:rPr>
+        <w:lastRenderedPageBreak/>
         <w:t>Quản lý thể loại</w:t>
       </w:r>
       <w:bookmarkEnd w:id="28"/>
@@ -10931,6 +10730,7 @@
           <w:sz w:val="24"/>
           <w:szCs w:val="24"/>
         </w:rPr>
+        <w:lastRenderedPageBreak/>
         <w:t xml:space="preserve">Điểm mở rộng: </w:t>
       </w:r>
       <w:r>
@@ -10988,7 +10788,7 @@
           <w:szCs w:val="24"/>
         </w:rPr>
       </w:pPr>
-      <w:bookmarkStart w:id="29" w:name="_Toc329810902"/>
+      <w:bookmarkStart w:id="29" w:name="_Toc330245197"/>
       <w:r>
         <w:rPr>
           <w:rFonts w:ascii="Times New Roman" w:hAnsi="Times New Roman" w:cs="Times New Roman"/>
@@ -11590,7 +11390,6 @@
           <w:sz w:val="24"/>
           <w:szCs w:val="24"/>
         </w:rPr>
-        <w:lastRenderedPageBreak/>
         <w:t>Cấu hình menu</w:t>
       </w:r>
     </w:p>
@@ -12340,6 +12139,7 @@
                 <w:sz w:val="24"/>
                 <w:szCs w:val="24"/>
               </w:rPr>
+              <w:lastRenderedPageBreak/>
               <w:t xml:space="preserve">Nếu </w:t>
             </w:r>
             <w:r>
@@ -13299,16 +13099,7 @@
                 <w:sz w:val="24"/>
                 <w:szCs w:val="24"/>
               </w:rPr>
-              <w:t xml:space="preserve"> </w:t>
-            </w:r>
-            <w:r>
-              <w:rPr>
-                <w:rFonts w:ascii="Times New Roman" w:hAnsi="Times New Roman" w:cs="Times New Roman"/>
-                <w:sz w:val="24"/>
-                <w:szCs w:val="24"/>
-              </w:rPr>
-              <w:lastRenderedPageBreak/>
-              <w:t xml:space="preserve">categories. </w:t>
+              <w:t xml:space="preserve"> categories. </w:t>
             </w:r>
           </w:p>
         </w:tc>
@@ -13341,7 +13132,6 @@
                 <w:sz w:val="24"/>
                 <w:szCs w:val="24"/>
               </w:rPr>
-              <w:lastRenderedPageBreak/>
               <w:t>Người Quản Trị</w:t>
             </w:r>
             <w:r>
@@ -17117,7 +16907,7 @@
 </file>
 
 <file path=customXml/itemProps1.xml><?xml version="1.0" encoding="utf-8"?>
-<ds:datastoreItem xmlns:ds="http://schemas.openxmlformats.org/officeDocument/2006/customXml" ds:itemID="{A8775904-7B6A-4726-8261-0731474D8ED5}">
+<ds:datastoreItem xmlns:ds="http://schemas.openxmlformats.org/officeDocument/2006/customXml" ds:itemID="{13A77D0E-5FD3-4A76-96D3-592FB4DB714E}">
   <ds:schemaRefs>
     <ds:schemaRef ds:uri="http://schemas.openxmlformats.org/officeDocument/2006/bibliography"/>
   </ds:schemaRefs>

</xml_diff>

<commit_message>
Update category -> Genre
</commit_message>
<xml_diff>
--- a/_svn-document/02 Mo_hinh_Usecase.docx
+++ b/_svn-document/02 Mo_hinh_Usecase.docx
@@ -9901,7 +9901,27 @@
           <w:sz w:val="24"/>
           <w:szCs w:val="24"/>
         </w:rPr>
-        <w:t xml:space="preserve">Manage Category </w:t>
+        <w:t xml:space="preserve">Manage </w:t>
+      </w:r>
+      <w:r>
+        <w:rPr>
+          <w:rFonts w:ascii="Times New Roman" w:hAnsi="Times New Roman" w:cs="Times New Roman"/>
+          <w:color w:val="365F91" w:themeColor="accent1" w:themeShade="BF"/>
+          <w:sz w:val="24"/>
+          <w:szCs w:val="24"/>
+        </w:rPr>
+        <w:t>Genre</w:t>
+      </w:r>
+      <w:bookmarkStart w:id="25" w:name="_GoBack"/>
+      <w:bookmarkEnd w:id="25"/>
+      <w:r>
+        <w:rPr>
+          <w:rFonts w:ascii="Times New Roman" w:hAnsi="Times New Roman" w:cs="Times New Roman"/>
+          <w:color w:val="365F91" w:themeColor="accent1" w:themeShade="BF"/>
+          <w:sz w:val="24"/>
+          <w:szCs w:val="24"/>
+        </w:rPr>
+        <w:t xml:space="preserve"> </w:t>
       </w:r>
       <w:bookmarkEnd w:id="24"/>
     </w:p>
@@ -11248,7 +11268,7 @@
           <w:szCs w:val="24"/>
         </w:rPr>
       </w:pPr>
-      <w:bookmarkStart w:id="25" w:name="_Toc330245197"/>
+      <w:bookmarkStart w:id="26" w:name="_Toc330245197"/>
       <w:r>
         <w:rPr>
           <w:rFonts w:ascii="Times New Roman" w:hAnsi="Times New Roman" w:cs="Times New Roman"/>
@@ -11258,7 +11278,7 @@
         </w:rPr>
         <w:t>Configure System</w:t>
       </w:r>
-      <w:bookmarkEnd w:id="25"/>
+      <w:bookmarkEnd w:id="26"/>
     </w:p>
     <w:p>
       <w:pPr>
@@ -11382,8 +11402,6 @@
           <w:szCs w:val="24"/>
         </w:rPr>
       </w:pPr>
-      <w:bookmarkStart w:id="26" w:name="_GoBack"/>
-      <w:bookmarkEnd w:id="26"/>
     </w:p>
     <w:p>
       <w:pPr>
@@ -11405,7 +11423,6 @@
           <w:sz w:val="24"/>
           <w:szCs w:val="24"/>
         </w:rPr>
-        <w:lastRenderedPageBreak/>
         <w:t xml:space="preserve">Actor: </w:t>
       </w:r>
       <w:r>
@@ -15200,7 +15217,7 @@
 </file>
 
 <file path=customXml/itemProps1.xml><?xml version="1.0" encoding="utf-8"?>
-<ds:datastoreItem xmlns:ds="http://schemas.openxmlformats.org/officeDocument/2006/customXml" ds:itemID="{F70DBCA0-CF47-4C91-B46D-F7B7994022FD}">
+<ds:datastoreItem xmlns:ds="http://schemas.openxmlformats.org/officeDocument/2006/customXml" ds:itemID="{A2AE8ED3-A074-4004-800C-EB35612DAB17}">
   <ds:schemaRefs>
     <ds:schemaRef ds:uri="http://schemas.openxmlformats.org/officeDocument/2006/bibliography"/>
   </ds:schemaRefs>

</xml_diff>

<commit_message>
Update lại cho đẹp
</commit_message>
<xml_diff>
--- a/_svn-document/02 Mo_hinh_Usecase.docx
+++ b/_svn-document/02 Mo_hinh_Usecase.docx
@@ -22,15 +22,13 @@
         <w:t xml:space="preserve"> USECASE</w:t>
       </w:r>
     </w:p>
+    <w:bookmarkStart w:id="0" w:name="_Toc331622674" w:displacedByCustomXml="next"/>
     <w:sdt>
       <w:sdtPr>
         <w:rPr>
           <w:rFonts w:asciiTheme="minorHAnsi" w:eastAsiaTheme="minorHAnsi" w:hAnsiTheme="minorHAnsi" w:cstheme="minorBidi"/>
-          <w:b w:val="0"/>
-          <w:bCs w:val="0"/>
           <w:sz w:val="22"/>
           <w:szCs w:val="22"/>
-          <w:lang w:eastAsia="en-US"/>
         </w:rPr>
         <w:id w:val="-285042720"/>
         <w:docPartObj>
@@ -40,13 +38,15 @@
       </w:sdtPr>
       <w:sdtEndPr>
         <w:rPr>
+          <w:b w:val="0"/>
+          <w:bCs w:val="0"/>
           <w:noProof/>
         </w:rPr>
       </w:sdtEndPr>
       <w:sdtContent>
         <w:p>
           <w:pPr>
-            <w:pStyle w:val="TOCHeading"/>
+            <w:pStyle w:val="Heading1"/>
           </w:pPr>
           <w:r>
             <w:t>Mụ</w:t>
@@ -57,6 +57,7 @@
           <w:r>
             <w:t xml:space="preserve"> lục</w:t>
           </w:r>
+          <w:bookmarkEnd w:id="0"/>
         </w:p>
         <w:p>
           <w:pPr>
@@ -80,14 +81,13 @@
           <w:r>
             <w:fldChar w:fldCharType="separate"/>
           </w:r>
-          <w:hyperlink w:anchor="_Toc331288116" w:history="1">
+          <w:hyperlink w:anchor="_Toc331622674" w:history="1">
             <w:r>
               <w:rPr>
                 <w:rStyle w:val="Hyperlink"/>
-                <w:rFonts w:ascii="Times New Roman" w:hAnsi="Times New Roman" w:cs="Times New Roman"/>
-                <w:noProof/>
-              </w:rPr>
-              <w:t>1.</w:t>
+                <w:noProof/>
+              </w:rPr>
+              <w:t>1</w:t>
             </w:r>
             <w:r>
               <w:rPr>
@@ -100,10 +100,9 @@
             <w:r>
               <w:rPr>
                 <w:rStyle w:val="Hyperlink"/>
-                <w:rFonts w:ascii="Times New Roman" w:hAnsi="Times New Roman" w:cs="Times New Roman"/>
-                <w:noProof/>
-              </w:rPr>
-              <w:t>Tổng quan</w:t>
+                <w:noProof/>
+              </w:rPr>
+              <w:t>Mục lục</w:t>
             </w:r>
             <w:r>
               <w:rPr>
@@ -124,7 +123,7 @@
                 <w:noProof/>
                 <w:webHidden/>
               </w:rPr>
-              <w:instrText xml:space="preserve"> PAGEREF _Toc331288116 \h </w:instrText>
+              <w:instrText xml:space="preserve"> PAGEREF _Toc331622674 \h </w:instrText>
             </w:r>
             <w:r>
               <w:rPr>
@@ -144,7 +143,7 @@
                 <w:noProof/>
                 <w:webHidden/>
               </w:rPr>
-              <w:t>2</w:t>
+              <w:t>1</w:t>
             </w:r>
             <w:r>
               <w:rPr>
@@ -168,14 +167,14 @@
               <w:lang w:eastAsia="ja-JP"/>
             </w:rPr>
           </w:pPr>
-          <w:hyperlink w:anchor="_Toc331288117" w:history="1">
+          <w:hyperlink w:anchor="_Toc331622675" w:history="1">
             <w:r>
               <w:rPr>
                 <w:rStyle w:val="Hyperlink"/>
                 <w:rFonts w:ascii="Times New Roman" w:hAnsi="Times New Roman" w:cs="Times New Roman"/>
                 <w:noProof/>
               </w:rPr>
-              <w:t>2.</w:t>
+              <w:t>2</w:t>
             </w:r>
             <w:r>
               <w:rPr>
@@ -191,6 +190,94 @@
                 <w:rFonts w:ascii="Times New Roman" w:hAnsi="Times New Roman" w:cs="Times New Roman"/>
                 <w:noProof/>
               </w:rPr>
+              <w:t>Tổng quan</w:t>
+            </w:r>
+            <w:r>
+              <w:rPr>
+                <w:noProof/>
+                <w:webHidden/>
+              </w:rPr>
+              <w:tab/>
+            </w:r>
+            <w:r>
+              <w:rPr>
+                <w:noProof/>
+                <w:webHidden/>
+              </w:rPr>
+              <w:fldChar w:fldCharType="begin"/>
+            </w:r>
+            <w:r>
+              <w:rPr>
+                <w:noProof/>
+                <w:webHidden/>
+              </w:rPr>
+              <w:instrText xml:space="preserve"> PAGEREF _Toc331622675 \h </w:instrText>
+            </w:r>
+            <w:r>
+              <w:rPr>
+                <w:noProof/>
+                <w:webHidden/>
+              </w:rPr>
+            </w:r>
+            <w:r>
+              <w:rPr>
+                <w:noProof/>
+                <w:webHidden/>
+              </w:rPr>
+              <w:fldChar w:fldCharType="separate"/>
+            </w:r>
+            <w:r>
+              <w:rPr>
+                <w:noProof/>
+                <w:webHidden/>
+              </w:rPr>
+              <w:t>2</w:t>
+            </w:r>
+            <w:r>
+              <w:rPr>
+                <w:noProof/>
+                <w:webHidden/>
+              </w:rPr>
+              <w:fldChar w:fldCharType="end"/>
+            </w:r>
+          </w:hyperlink>
+        </w:p>
+        <w:p>
+          <w:pPr>
+            <w:pStyle w:val="TOC1"/>
+            <w:tabs>
+              <w:tab w:val="left" w:pos="440"/>
+              <w:tab w:val="right" w:leader="dot" w:pos="9350"/>
+            </w:tabs>
+            <w:rPr>
+              <w:rFonts w:eastAsiaTheme="minorEastAsia"/>
+              <w:noProof/>
+              <w:lang w:eastAsia="ja-JP"/>
+            </w:rPr>
+          </w:pPr>
+          <w:hyperlink w:anchor="_Toc331622676" w:history="1">
+            <w:r>
+              <w:rPr>
+                <w:rStyle w:val="Hyperlink"/>
+                <w:rFonts w:ascii="Times New Roman" w:hAnsi="Times New Roman" w:cs="Times New Roman"/>
+                <w:noProof/>
+              </w:rPr>
+              <w:t>3</w:t>
+            </w:r>
+            <w:r>
+              <w:rPr>
+                <w:rFonts w:eastAsiaTheme="minorEastAsia"/>
+                <w:noProof/>
+                <w:lang w:eastAsia="ja-JP"/>
+              </w:rPr>
+              <w:tab/>
+            </w:r>
+            <w:r>
+              <w:rPr>
+                <w:rStyle w:val="Hyperlink"/>
+                <w:rFonts w:ascii="Times New Roman" w:hAnsi="Times New Roman" w:cs="Times New Roman"/>
+                <w:noProof/>
+              </w:rPr>
               <w:t>Mô hình Use Case</w:t>
             </w:r>
             <w:r>
@@ -212,7 +299,7 @@
                 <w:noProof/>
                 <w:webHidden/>
               </w:rPr>
-              <w:instrText xml:space="preserve"> PAGEREF _Toc331288117 \h </w:instrText>
+              <w:instrText xml:space="preserve"> PAGEREF _Toc331622676 \h </w:instrText>
             </w:r>
             <w:r>
               <w:rPr>
@@ -256,14 +343,14 @@
               <w:lang w:eastAsia="ja-JP"/>
             </w:rPr>
           </w:pPr>
-          <w:hyperlink w:anchor="_Toc331288118" w:history="1">
+          <w:hyperlink w:anchor="_Toc331622677" w:history="1">
             <w:r>
               <w:rPr>
                 <w:rStyle w:val="Hyperlink"/>
                 <w:rFonts w:ascii="Times New Roman" w:hAnsi="Times New Roman" w:cs="Times New Roman"/>
                 <w:noProof/>
               </w:rPr>
-              <w:t>2.1.</w:t>
+              <w:t>3.1</w:t>
             </w:r>
             <w:r>
               <w:rPr>
@@ -300,7 +387,7 @@
                 <w:noProof/>
                 <w:webHidden/>
               </w:rPr>
-              <w:instrText xml:space="preserve"> PAGEREF _Toc331288118 \h </w:instrText>
+              <w:instrText xml:space="preserve"> PAGEREF _Toc331622677 \h </w:instrText>
             </w:r>
             <w:r>
               <w:rPr>
@@ -344,14 +431,14 @@
               <w:lang w:eastAsia="ja-JP"/>
             </w:rPr>
           </w:pPr>
-          <w:hyperlink w:anchor="_Toc331288119" w:history="1">
+          <w:hyperlink w:anchor="_Toc331622678" w:history="1">
             <w:r>
               <w:rPr>
                 <w:rStyle w:val="Hyperlink"/>
                 <w:rFonts w:ascii="Times New Roman" w:hAnsi="Times New Roman" w:cs="Times New Roman"/>
                 <w:noProof/>
               </w:rPr>
-              <w:t>2.2.</w:t>
+              <w:t>3.2</w:t>
             </w:r>
             <w:r>
               <w:rPr>
@@ -388,7 +475,7 @@
                 <w:noProof/>
                 <w:webHidden/>
               </w:rPr>
-              <w:instrText xml:space="preserve"> PAGEREF _Toc331288119 \h </w:instrText>
+              <w:instrText xml:space="preserve"> PAGEREF _Toc331622678 \h </w:instrText>
             </w:r>
             <w:r>
               <w:rPr>
@@ -432,14 +519,14 @@
               <w:lang w:eastAsia="ja-JP"/>
             </w:rPr>
           </w:pPr>
-          <w:hyperlink w:anchor="_Toc331288120" w:history="1">
+          <w:hyperlink w:anchor="_Toc331622679" w:history="1">
             <w:r>
               <w:rPr>
                 <w:rStyle w:val="Hyperlink"/>
                 <w:rFonts w:ascii="Times New Roman" w:hAnsi="Times New Roman" w:cs="Times New Roman"/>
                 <w:noProof/>
               </w:rPr>
-              <w:t>2.2.1.</w:t>
+              <w:t>3.2.1</w:t>
             </w:r>
             <w:r>
               <w:rPr>
@@ -476,7 +563,7 @@
                 <w:noProof/>
                 <w:webHidden/>
               </w:rPr>
-              <w:instrText xml:space="preserve"> PAGEREF _Toc331288120 \h </w:instrText>
+              <w:instrText xml:space="preserve"> PAGEREF _Toc331622679 \h </w:instrText>
             </w:r>
             <w:r>
               <w:rPr>
@@ -520,14 +607,14 @@
               <w:lang w:eastAsia="ja-JP"/>
             </w:rPr>
           </w:pPr>
-          <w:hyperlink w:anchor="_Toc331288121" w:history="1">
+          <w:hyperlink w:anchor="_Toc331622680" w:history="1">
             <w:r>
               <w:rPr>
                 <w:rStyle w:val="Hyperlink"/>
                 <w:rFonts w:ascii="Times New Roman" w:hAnsi="Times New Roman" w:cs="Times New Roman"/>
                 <w:noProof/>
               </w:rPr>
-              <w:t>2.2.2.</w:t>
+              <w:t>3.2.2</w:t>
             </w:r>
             <w:r>
               <w:rPr>
@@ -564,7 +651,7 @@
                 <w:noProof/>
                 <w:webHidden/>
               </w:rPr>
-              <w:instrText xml:space="preserve"> PAGEREF _Toc331288121 \h </w:instrText>
+              <w:instrText xml:space="preserve"> PAGEREF _Toc331622680 \h </w:instrText>
             </w:r>
             <w:r>
               <w:rPr>
@@ -608,14 +695,14 @@
               <w:lang w:eastAsia="ja-JP"/>
             </w:rPr>
           </w:pPr>
-          <w:hyperlink w:anchor="_Toc331288122" w:history="1">
+          <w:hyperlink w:anchor="_Toc331622681" w:history="1">
             <w:r>
               <w:rPr>
                 <w:rStyle w:val="Hyperlink"/>
                 <w:rFonts w:ascii="Times New Roman" w:hAnsi="Times New Roman" w:cs="Times New Roman"/>
                 <w:noProof/>
               </w:rPr>
-              <w:t>2.2.3.</w:t>
+              <w:t>3.2.3</w:t>
             </w:r>
             <w:r>
               <w:rPr>
@@ -652,7 +739,7 @@
                 <w:noProof/>
                 <w:webHidden/>
               </w:rPr>
-              <w:instrText xml:space="preserve"> PAGEREF _Toc331288122 \h </w:instrText>
+              <w:instrText xml:space="preserve"> PAGEREF _Toc331622681 \h </w:instrText>
             </w:r>
             <w:r>
               <w:rPr>
@@ -696,14 +783,14 @@
               <w:lang w:eastAsia="ja-JP"/>
             </w:rPr>
           </w:pPr>
-          <w:hyperlink w:anchor="_Toc331288123" w:history="1">
+          <w:hyperlink w:anchor="_Toc331622682" w:history="1">
             <w:r>
               <w:rPr>
                 <w:rStyle w:val="Hyperlink"/>
                 <w:rFonts w:ascii="Times New Roman" w:hAnsi="Times New Roman" w:cs="Times New Roman"/>
                 <w:noProof/>
               </w:rPr>
-              <w:t>2.2.4.</w:t>
+              <w:t>3.2.4</w:t>
             </w:r>
             <w:r>
               <w:rPr>
@@ -740,7 +827,7 @@
                 <w:noProof/>
                 <w:webHidden/>
               </w:rPr>
-              <w:instrText xml:space="preserve"> PAGEREF _Toc331288123 \h </w:instrText>
+              <w:instrText xml:space="preserve"> PAGEREF _Toc331622682 \h </w:instrText>
             </w:r>
             <w:r>
               <w:rPr>
@@ -784,14 +871,14 @@
               <w:lang w:eastAsia="ja-JP"/>
             </w:rPr>
           </w:pPr>
-          <w:hyperlink w:anchor="_Toc331288124" w:history="1">
+          <w:hyperlink w:anchor="_Toc331622683" w:history="1">
             <w:r>
               <w:rPr>
                 <w:rStyle w:val="Hyperlink"/>
                 <w:rFonts w:ascii="Times New Roman" w:hAnsi="Times New Roman" w:cs="Times New Roman"/>
                 <w:noProof/>
               </w:rPr>
-              <w:t>2.2.5.</w:t>
+              <w:t>3.2.5</w:t>
             </w:r>
             <w:r>
               <w:rPr>
@@ -828,7 +915,7 @@
                 <w:noProof/>
                 <w:webHidden/>
               </w:rPr>
-              <w:instrText xml:space="preserve"> PAGEREF _Toc331288124 \h </w:instrText>
+              <w:instrText xml:space="preserve"> PAGEREF _Toc331622683 \h </w:instrText>
             </w:r>
             <w:r>
               <w:rPr>
@@ -872,14 +959,14 @@
               <w:lang w:eastAsia="ja-JP"/>
             </w:rPr>
           </w:pPr>
-          <w:hyperlink w:anchor="_Toc331288125" w:history="1">
+          <w:hyperlink w:anchor="_Toc331622684" w:history="1">
             <w:r>
               <w:rPr>
                 <w:rStyle w:val="Hyperlink"/>
                 <w:rFonts w:ascii="Times New Roman" w:hAnsi="Times New Roman" w:cs="Times New Roman"/>
                 <w:noProof/>
               </w:rPr>
-              <w:t>3.</w:t>
+              <w:t>4</w:t>
             </w:r>
             <w:r>
               <w:rPr>
@@ -916,7 +1003,7 @@
                 <w:noProof/>
                 <w:webHidden/>
               </w:rPr>
-              <w:instrText xml:space="preserve"> PAGEREF _Toc331288125 \h </w:instrText>
+              <w:instrText xml:space="preserve"> PAGEREF _Toc331622684 \h </w:instrText>
             </w:r>
             <w:r>
               <w:rPr>
@@ -960,14 +1047,14 @@
               <w:lang w:eastAsia="ja-JP"/>
             </w:rPr>
           </w:pPr>
-          <w:hyperlink w:anchor="_Toc331288126" w:history="1">
+          <w:hyperlink w:anchor="_Toc331622685" w:history="1">
             <w:r>
               <w:rPr>
                 <w:rStyle w:val="Hyperlink"/>
                 <w:rFonts w:ascii="Times New Roman" w:hAnsi="Times New Roman" w:cs="Times New Roman"/>
                 <w:noProof/>
               </w:rPr>
-              <w:t>3.1.</w:t>
+              <w:t>4.1</w:t>
             </w:r>
             <w:r>
               <w:rPr>
@@ -1004,7 +1091,7 @@
                 <w:noProof/>
                 <w:webHidden/>
               </w:rPr>
-              <w:instrText xml:space="preserve"> PAGEREF _Toc331288126 \h </w:instrText>
+              <w:instrText xml:space="preserve"> PAGEREF _Toc331622685 \h </w:instrText>
             </w:r>
             <w:r>
               <w:rPr>
@@ -1048,7 +1135,7 @@
               <w:lang w:eastAsia="ja-JP"/>
             </w:rPr>
           </w:pPr>
-          <w:hyperlink w:anchor="_Toc331288127" w:history="1">
+          <w:hyperlink w:anchor="_Toc331622686" w:history="1">
             <w:r>
               <w:rPr>
                 <w:rStyle w:val="Hyperlink"/>
@@ -1056,7 +1143,7 @@
                 <w:noProof/>
                 <w:lang w:eastAsia="ja-JP"/>
               </w:rPr>
-              <w:t>3.1.1.</w:t>
+              <w:t>4.1.1</w:t>
             </w:r>
             <w:r>
               <w:rPr>
@@ -1073,7 +1160,7 @@
                 <w:noProof/>
                 <w:lang w:eastAsia="ja-JP"/>
               </w:rPr>
-              <w:t>Create a auction</w:t>
+              <w:t>Add new product</w:t>
             </w:r>
             <w:r>
               <w:rPr>
@@ -1094,7 +1181,7 @@
                 <w:noProof/>
                 <w:webHidden/>
               </w:rPr>
-              <w:instrText xml:space="preserve"> PAGEREF _Toc331288127 \h </w:instrText>
+              <w:instrText xml:space="preserve"> PAGEREF _Toc331622686 \h </w:instrText>
             </w:r>
             <w:r>
               <w:rPr>
@@ -1138,7 +1225,7 @@
               <w:lang w:eastAsia="ja-JP"/>
             </w:rPr>
           </w:pPr>
-          <w:hyperlink w:anchor="_Toc331288128" w:history="1">
+          <w:hyperlink w:anchor="_Toc331622687" w:history="1">
             <w:r>
               <w:rPr>
                 <w:rStyle w:val="Hyperlink"/>
@@ -1146,7 +1233,7 @@
                 <w:noProof/>
                 <w:lang w:eastAsia="ja-JP"/>
               </w:rPr>
-              <w:t>3.1.2.</w:t>
+              <w:t>4.1.2</w:t>
             </w:r>
             <w:r>
               <w:rPr>
@@ -1184,7 +1271,7 @@
                 <w:noProof/>
                 <w:webHidden/>
               </w:rPr>
-              <w:instrText xml:space="preserve"> PAGEREF _Toc331288128 \h </w:instrText>
+              <w:instrText xml:space="preserve"> PAGEREF _Toc331622687 \h </w:instrText>
             </w:r>
             <w:r>
               <w:rPr>
@@ -1228,7 +1315,7 @@
               <w:lang w:eastAsia="ja-JP"/>
             </w:rPr>
           </w:pPr>
-          <w:hyperlink w:anchor="_Toc331288129" w:history="1">
+          <w:hyperlink w:anchor="_Toc331622688" w:history="1">
             <w:r>
               <w:rPr>
                 <w:rStyle w:val="Hyperlink"/>
@@ -1236,7 +1323,7 @@
                 <w:noProof/>
                 <w:lang w:eastAsia="ja-JP"/>
               </w:rPr>
-              <w:t>3.1.3.</w:t>
+              <w:t>4.1.3</w:t>
             </w:r>
             <w:r>
               <w:rPr>
@@ -1274,7 +1361,7 @@
                 <w:noProof/>
                 <w:webHidden/>
               </w:rPr>
-              <w:instrText xml:space="preserve"> PAGEREF _Toc331288129 \h </w:instrText>
+              <w:instrText xml:space="preserve"> PAGEREF _Toc331622688 \h </w:instrText>
             </w:r>
             <w:r>
               <w:rPr>
@@ -1318,7 +1405,7 @@
               <w:lang w:eastAsia="ja-JP"/>
             </w:rPr>
           </w:pPr>
-          <w:hyperlink w:anchor="_Toc331288130" w:history="1">
+          <w:hyperlink w:anchor="_Toc331622689" w:history="1">
             <w:r>
               <w:rPr>
                 <w:rStyle w:val="Hyperlink"/>
@@ -1326,7 +1413,7 @@
                 <w:noProof/>
                 <w:lang w:eastAsia="ja-JP"/>
               </w:rPr>
-              <w:t>3.1.4.</w:t>
+              <w:t>4.1.4</w:t>
             </w:r>
             <w:r>
               <w:rPr>
@@ -1364,7 +1451,7 @@
                 <w:noProof/>
                 <w:webHidden/>
               </w:rPr>
-              <w:instrText xml:space="preserve"> PAGEREF _Toc331288130 \h </w:instrText>
+              <w:instrText xml:space="preserve"> PAGEREF _Toc331622689 \h </w:instrText>
             </w:r>
             <w:r>
               <w:rPr>
@@ -1408,7 +1495,7 @@
               <w:lang w:eastAsia="ja-JP"/>
             </w:rPr>
           </w:pPr>
-          <w:hyperlink w:anchor="_Toc331288131" w:history="1">
+          <w:hyperlink w:anchor="_Toc331622690" w:history="1">
             <w:r>
               <w:rPr>
                 <w:rStyle w:val="Hyperlink"/>
@@ -1416,7 +1503,7 @@
                 <w:noProof/>
                 <w:lang w:eastAsia="ja-JP"/>
               </w:rPr>
-              <w:t>3.1.5.</w:t>
+              <w:t>4.1.5</w:t>
             </w:r>
             <w:r>
               <w:rPr>
@@ -1454,7 +1541,7 @@
                 <w:noProof/>
                 <w:webHidden/>
               </w:rPr>
-              <w:instrText xml:space="preserve"> PAGEREF _Toc331288131 \h </w:instrText>
+              <w:instrText xml:space="preserve"> PAGEREF _Toc331622690 \h </w:instrText>
             </w:r>
             <w:r>
               <w:rPr>
@@ -1498,7 +1585,7 @@
               <w:lang w:eastAsia="ja-JP"/>
             </w:rPr>
           </w:pPr>
-          <w:hyperlink w:anchor="_Toc331288132" w:history="1">
+          <w:hyperlink w:anchor="_Toc331622691" w:history="1">
             <w:r>
               <w:rPr>
                 <w:rStyle w:val="Hyperlink"/>
@@ -1506,7 +1593,7 @@
                 <w:noProof/>
                 <w:lang w:eastAsia="ja-JP"/>
               </w:rPr>
-              <w:t>3.1.6.</w:t>
+              <w:t>4.1.6</w:t>
             </w:r>
             <w:r>
               <w:rPr>
@@ -1544,7 +1631,7 @@
                 <w:noProof/>
                 <w:webHidden/>
               </w:rPr>
-              <w:instrText xml:space="preserve"> PAGEREF _Toc331288132 \h </w:instrText>
+              <w:instrText xml:space="preserve"> PAGEREF _Toc331622691 \h </w:instrText>
             </w:r>
             <w:r>
               <w:rPr>
@@ -1588,13 +1675,13 @@
               <w:lang w:eastAsia="ja-JP"/>
             </w:rPr>
           </w:pPr>
-          <w:hyperlink w:anchor="_Toc331288133" w:history="1">
+          <w:hyperlink w:anchor="_Toc331622692" w:history="1">
             <w:r>
               <w:rPr>
                 <w:rStyle w:val="Hyperlink"/>
                 <w:noProof/>
               </w:rPr>
-              <w:t>3.2.</w:t>
+              <w:t>4.2</w:t>
             </w:r>
             <w:r>
               <w:rPr>
@@ -1630,7 +1717,7 @@
                 <w:noProof/>
                 <w:webHidden/>
               </w:rPr>
-              <w:instrText xml:space="preserve"> PAGEREF _Toc331288133 \h </w:instrText>
+              <w:instrText xml:space="preserve"> PAGEREF _Toc331622692 \h </w:instrText>
             </w:r>
             <w:r>
               <w:rPr>
@@ -1674,14 +1761,14 @@
               <w:lang w:eastAsia="ja-JP"/>
             </w:rPr>
           </w:pPr>
-          <w:hyperlink w:anchor="_Toc331288134" w:history="1">
+          <w:hyperlink w:anchor="_Toc331622693" w:history="1">
             <w:r>
               <w:rPr>
                 <w:rStyle w:val="Hyperlink"/>
                 <w:rFonts w:ascii="Times New Roman" w:hAnsi="Times New Roman" w:cs="Times New Roman"/>
                 <w:noProof/>
               </w:rPr>
-              <w:t>3.2.1.</w:t>
+              <w:t>4.2.1</w:t>
             </w:r>
             <w:r>
               <w:rPr>
@@ -1718,7 +1805,7 @@
                 <w:noProof/>
                 <w:webHidden/>
               </w:rPr>
-              <w:instrText xml:space="preserve"> PAGEREF _Toc331288134 \h </w:instrText>
+              <w:instrText xml:space="preserve"> PAGEREF _Toc331622693 \h </w:instrText>
             </w:r>
             <w:r>
               <w:rPr>
@@ -1762,14 +1849,14 @@
               <w:lang w:eastAsia="ja-JP"/>
             </w:rPr>
           </w:pPr>
-          <w:hyperlink w:anchor="_Toc331288135" w:history="1">
+          <w:hyperlink w:anchor="_Toc331622694" w:history="1">
             <w:r>
               <w:rPr>
                 <w:rStyle w:val="Hyperlink"/>
                 <w:rFonts w:ascii="Times New Roman" w:hAnsi="Times New Roman" w:cs="Times New Roman"/>
                 <w:noProof/>
               </w:rPr>
-              <w:t>3.2.2.</w:t>
+              <w:t>4.2.2</w:t>
             </w:r>
             <w:r>
               <w:rPr>
@@ -1806,7 +1893,7 @@
                 <w:noProof/>
                 <w:webHidden/>
               </w:rPr>
-              <w:instrText xml:space="preserve"> PAGEREF _Toc331288135 \h </w:instrText>
+              <w:instrText xml:space="preserve"> PAGEREF _Toc331622694 \h </w:instrText>
             </w:r>
             <w:r>
               <w:rPr>
@@ -1850,14 +1937,14 @@
               <w:lang w:eastAsia="ja-JP"/>
             </w:rPr>
           </w:pPr>
-          <w:hyperlink w:anchor="_Toc331288136" w:history="1">
+          <w:hyperlink w:anchor="_Toc331622695" w:history="1">
             <w:r>
               <w:rPr>
                 <w:rStyle w:val="Hyperlink"/>
                 <w:rFonts w:ascii="Times New Roman" w:hAnsi="Times New Roman" w:cs="Times New Roman"/>
                 <w:noProof/>
               </w:rPr>
-              <w:t>3.2.3.</w:t>
+              <w:t>4.2.3</w:t>
             </w:r>
             <w:r>
               <w:rPr>
@@ -1894,7 +1981,7 @@
                 <w:noProof/>
                 <w:webHidden/>
               </w:rPr>
-              <w:instrText xml:space="preserve"> PAGEREF _Toc331288136 \h </w:instrText>
+              <w:instrText xml:space="preserve"> PAGEREF _Toc331622695 \h </w:instrText>
             </w:r>
             <w:r>
               <w:rPr>
@@ -1938,13 +2025,13 @@
               <w:lang w:eastAsia="ja-JP"/>
             </w:rPr>
           </w:pPr>
-          <w:hyperlink w:anchor="_Toc331288137" w:history="1">
+          <w:hyperlink w:anchor="_Toc331622696" w:history="1">
             <w:r>
               <w:rPr>
                 <w:rStyle w:val="Hyperlink"/>
                 <w:noProof/>
               </w:rPr>
-              <w:t>1.2.</w:t>
+              <w:t>4.3</w:t>
             </w:r>
             <w:r>
               <w:rPr>
@@ -1980,7 +2067,7 @@
                 <w:noProof/>
                 <w:webHidden/>
               </w:rPr>
-              <w:instrText xml:space="preserve"> PAGEREF _Toc331288137 \h </w:instrText>
+              <w:instrText xml:space="preserve"> PAGEREF _Toc331622696 \h </w:instrText>
             </w:r>
             <w:r>
               <w:rPr>
@@ -2024,14 +2111,14 @@
               <w:lang w:eastAsia="ja-JP"/>
             </w:rPr>
           </w:pPr>
-          <w:hyperlink w:anchor="_Toc331288138" w:history="1">
+          <w:hyperlink w:anchor="_Toc331622697" w:history="1">
             <w:r>
               <w:rPr>
                 <w:rStyle w:val="Hyperlink"/>
                 <w:rFonts w:ascii="Times New Roman" w:hAnsi="Times New Roman" w:cs="Times New Roman"/>
                 <w:noProof/>
               </w:rPr>
-              <w:t>1.2.1.</w:t>
+              <w:t>4.3.1</w:t>
             </w:r>
             <w:r>
               <w:rPr>
@@ -2068,7 +2155,7 @@
                 <w:noProof/>
                 <w:webHidden/>
               </w:rPr>
-              <w:instrText xml:space="preserve"> PAGEREF _Toc331288138 \h </w:instrText>
+              <w:instrText xml:space="preserve"> PAGEREF _Toc331622697 \h </w:instrText>
             </w:r>
             <w:r>
               <w:rPr>
@@ -2112,14 +2199,13 @@
               <w:lang w:eastAsia="ja-JP"/>
             </w:rPr>
           </w:pPr>
-          <w:hyperlink w:anchor="_Toc331288139" w:history="1">
+          <w:hyperlink w:anchor="_Toc331622698" w:history="1">
             <w:r>
               <w:rPr>
                 <w:rStyle w:val="Hyperlink"/>
-                <w:rFonts w:ascii="Times New Roman" w:hAnsi="Times New Roman" w:cs="Times New Roman"/>
-                <w:noProof/>
-              </w:rPr>
-              <w:t>1.2.2.</w:t>
+                <w:noProof/>
+              </w:rPr>
+              <w:t>4.3.2</w:t>
             </w:r>
             <w:r>
               <w:rPr>
@@ -2132,7 +2218,6 @@
             <w:r>
               <w:rPr>
                 <w:rStyle w:val="Hyperlink"/>
-                <w:rFonts w:ascii="Times New Roman" w:hAnsi="Times New Roman" w:cs="Times New Roman"/>
                 <w:noProof/>
               </w:rPr>
               <w:t>Manage Genre</w:t>
@@ -2156,7 +2241,7 @@
                 <w:noProof/>
                 <w:webHidden/>
               </w:rPr>
-              <w:instrText xml:space="preserve"> PAGEREF _Toc331288139 \h </w:instrText>
+              <w:instrText xml:space="preserve"> PAGEREF _Toc331622698 \h </w:instrText>
             </w:r>
             <w:r>
               <w:rPr>
@@ -2197,16 +2282,12 @@
     <w:p>
       <w:pPr>
         <w:pStyle w:val="Heading1"/>
-        <w:numPr>
-          <w:ilvl w:val="0"/>
-          <w:numId w:val="2"/>
-        </w:numPr>
         <w:ind w:left="357" w:hanging="357"/>
         <w:rPr>
           <w:rFonts w:ascii="Times New Roman" w:hAnsi="Times New Roman" w:cs="Times New Roman"/>
         </w:rPr>
       </w:pPr>
-      <w:bookmarkStart w:id="0" w:name="_Toc331288116"/>
+      <w:bookmarkStart w:id="1" w:name="_Toc331622675"/>
       <w:r>
         <w:rPr>
           <w:rFonts w:ascii="Times New Roman" w:hAnsi="Times New Roman" w:cs="Times New Roman"/>
@@ -2214,20 +2295,16 @@
         <w:lastRenderedPageBreak/>
         <w:t>Tổng quan</w:t>
       </w:r>
-      <w:bookmarkEnd w:id="0"/>
+      <w:bookmarkEnd w:id="1"/>
     </w:p>
     <w:p>
       <w:pPr>
         <w:pStyle w:val="Heading1"/>
-        <w:numPr>
-          <w:ilvl w:val="0"/>
-          <w:numId w:val="2"/>
-        </w:numPr>
-        <w:rPr>
-          <w:rFonts w:ascii="Times New Roman" w:hAnsi="Times New Roman" w:cs="Times New Roman"/>
-        </w:rPr>
-      </w:pPr>
-      <w:bookmarkStart w:id="1" w:name="_Toc331288117"/>
+        <w:rPr>
+          <w:rFonts w:ascii="Times New Roman" w:hAnsi="Times New Roman" w:cs="Times New Roman"/>
+        </w:rPr>
+      </w:pPr>
+      <w:bookmarkStart w:id="2" w:name="_Toc331622676"/>
       <w:r>
         <w:rPr>
           <w:rFonts w:ascii="Times New Roman" w:hAnsi="Times New Roman" w:cs="Times New Roman"/>
@@ -2246,7 +2323,7 @@
         </w:rPr>
         <w:t>Case</w:t>
       </w:r>
-      <w:bookmarkEnd w:id="1"/>
+      <w:bookmarkEnd w:id="2"/>
     </w:p>
     <w:p>
       <w:pPr>
@@ -2273,10 +2350,6 @@
     <w:p>
       <w:pPr>
         <w:pStyle w:val="Heading2"/>
-        <w:numPr>
-          <w:ilvl w:val="1"/>
-          <w:numId w:val="2"/>
-        </w:numPr>
         <w:spacing w:before="240"/>
         <w:ind w:left="715" w:hanging="431"/>
         <w:rPr>
@@ -2285,7 +2358,7 @@
           <w:szCs w:val="24"/>
         </w:rPr>
       </w:pPr>
-      <w:bookmarkStart w:id="2" w:name="_Toc331288118"/>
+      <w:bookmarkStart w:id="3" w:name="_Toc331622677"/>
       <w:r>
         <w:rPr>
           <w:rFonts w:ascii="Times New Roman" w:hAnsi="Times New Roman" w:cs="Times New Roman"/>
@@ -2310,7 +2383,7 @@
         </w:rPr>
         <w:t>Case</w:t>
       </w:r>
-      <w:bookmarkEnd w:id="2"/>
+      <w:bookmarkEnd w:id="3"/>
     </w:p>
     <w:p>
       <w:pPr>
@@ -3801,10 +3874,6 @@
     <w:p>
       <w:pPr>
         <w:pStyle w:val="Heading2"/>
-        <w:numPr>
-          <w:ilvl w:val="1"/>
-          <w:numId w:val="2"/>
-        </w:numPr>
         <w:spacing w:before="240"/>
         <w:ind w:left="715" w:hanging="431"/>
         <w:rPr>
@@ -3813,7 +3882,7 @@
           <w:szCs w:val="24"/>
         </w:rPr>
       </w:pPr>
-      <w:bookmarkStart w:id="3" w:name="_Toc331288119"/>
+      <w:bookmarkStart w:id="4" w:name="_Toc331622678"/>
       <w:r>
         <w:rPr>
           <w:rFonts w:ascii="Times New Roman" w:hAnsi="Times New Roman" w:cs="Times New Roman"/>
@@ -3823,7 +3892,7 @@
         <w:lastRenderedPageBreak/>
         <w:t>Actor</w:t>
       </w:r>
-      <w:bookmarkEnd w:id="3"/>
+      <w:bookmarkEnd w:id="4"/>
     </w:p>
     <w:p>
       <w:pPr>
@@ -3843,7 +3912,7 @@
           <w:lang w:eastAsia="ja-JP"/>
         </w:rPr>
         <w:drawing>
-          <wp:inline distT="0" distB="0" distL="0" distR="0" wp14:anchorId="58AC657B" wp14:editId="68BE11A6">
+          <wp:inline distT="0" distB="0" distL="0" distR="0" wp14:anchorId="67E07894" wp14:editId="297EB556">
             <wp:extent cx="4951730" cy="5719445"/>
             <wp:effectExtent l="0" t="0" r="1270" b="0"/>
             <wp:docPr id="1" name="Picture 1" descr="C:\Documents and Settings\Admin\Desktop\new.png"/>
@@ -3913,10 +3982,6 @@
     <w:p>
       <w:pPr>
         <w:pStyle w:val="Heading3"/>
-        <w:numPr>
-          <w:ilvl w:val="2"/>
-          <w:numId w:val="2"/>
-        </w:numPr>
         <w:ind w:left="1276" w:hanging="709"/>
         <w:rPr>
           <w:rFonts w:ascii="Times New Roman" w:hAnsi="Times New Roman" w:cs="Times New Roman"/>
@@ -3924,7 +3989,7 @@
           <w:szCs w:val="24"/>
         </w:rPr>
       </w:pPr>
-      <w:bookmarkStart w:id="4" w:name="_Toc331288120"/>
+      <w:bookmarkStart w:id="5" w:name="_Toc331622679"/>
       <w:r>
         <w:rPr>
           <w:rFonts w:ascii="Times New Roman" w:hAnsi="Times New Roman" w:cs="Times New Roman"/>
@@ -3933,7 +3998,7 @@
         </w:rPr>
         <w:t>User</w:t>
       </w:r>
-      <w:bookmarkEnd w:id="4"/>
+      <w:bookmarkEnd w:id="5"/>
     </w:p>
     <w:p>
       <w:pPr>
@@ -3988,10 +4053,6 @@
     <w:p>
       <w:pPr>
         <w:pStyle w:val="Heading3"/>
-        <w:numPr>
-          <w:ilvl w:val="2"/>
-          <w:numId w:val="2"/>
-        </w:numPr>
         <w:ind w:left="1276" w:hanging="709"/>
         <w:rPr>
           <w:rFonts w:ascii="Times New Roman" w:hAnsi="Times New Roman" w:cs="Times New Roman"/>
@@ -3999,7 +4060,7 @@
           <w:szCs w:val="24"/>
         </w:rPr>
       </w:pPr>
-      <w:bookmarkStart w:id="5" w:name="_Toc331288121"/>
+      <w:bookmarkStart w:id="6" w:name="_Toc331622680"/>
       <w:r>
         <w:rPr>
           <w:rFonts w:ascii="Times New Roman" w:hAnsi="Times New Roman" w:cs="Times New Roman"/>
@@ -4008,7 +4069,7 @@
         </w:rPr>
         <w:t>Registered User</w:t>
       </w:r>
-      <w:bookmarkEnd w:id="5"/>
+      <w:bookmarkEnd w:id="6"/>
     </w:p>
     <w:p>
       <w:pPr>
@@ -4079,10 +4140,6 @@
     <w:p>
       <w:pPr>
         <w:pStyle w:val="Heading3"/>
-        <w:numPr>
-          <w:ilvl w:val="2"/>
-          <w:numId w:val="2"/>
-        </w:numPr>
         <w:ind w:left="1276" w:hanging="709"/>
         <w:rPr>
           <w:rFonts w:ascii="Times New Roman" w:hAnsi="Times New Roman" w:cs="Times New Roman"/>
@@ -4090,7 +4147,7 @@
           <w:szCs w:val="24"/>
         </w:rPr>
       </w:pPr>
-      <w:bookmarkStart w:id="6" w:name="_Toc331288122"/>
+      <w:bookmarkStart w:id="7" w:name="_Toc331622681"/>
       <w:r>
         <w:rPr>
           <w:rFonts w:ascii="Times New Roman" w:hAnsi="Times New Roman" w:cs="Times New Roman"/>
@@ -4099,7 +4156,7 @@
         </w:rPr>
         <w:t>Seller</w:t>
       </w:r>
-      <w:bookmarkEnd w:id="6"/>
+      <w:bookmarkEnd w:id="7"/>
     </w:p>
     <w:p>
       <w:pPr>
@@ -4122,10 +4179,6 @@
     <w:p>
       <w:pPr>
         <w:pStyle w:val="Heading3"/>
-        <w:numPr>
-          <w:ilvl w:val="2"/>
-          <w:numId w:val="2"/>
-        </w:numPr>
         <w:ind w:left="1276" w:hanging="709"/>
         <w:rPr>
           <w:rFonts w:ascii="Times New Roman" w:hAnsi="Times New Roman" w:cs="Times New Roman"/>
@@ -4133,7 +4186,7 @@
           <w:szCs w:val="24"/>
         </w:rPr>
       </w:pPr>
-      <w:bookmarkStart w:id="7" w:name="_Toc331288123"/>
+      <w:bookmarkStart w:id="8" w:name="_Toc331622682"/>
       <w:r>
         <w:rPr>
           <w:rFonts w:ascii="Times New Roman" w:hAnsi="Times New Roman" w:cs="Times New Roman"/>
@@ -4143,7 +4196,7 @@
         <w:lastRenderedPageBreak/>
         <w:t>Buyer</w:t>
       </w:r>
-      <w:bookmarkEnd w:id="7"/>
+      <w:bookmarkEnd w:id="8"/>
     </w:p>
     <w:p>
       <w:pPr>
@@ -4166,10 +4219,6 @@
     <w:p>
       <w:pPr>
         <w:pStyle w:val="Heading3"/>
-        <w:numPr>
-          <w:ilvl w:val="2"/>
-          <w:numId w:val="2"/>
-        </w:numPr>
         <w:ind w:left="1276" w:hanging="709"/>
         <w:rPr>
           <w:rFonts w:ascii="Times New Roman" w:hAnsi="Times New Roman" w:cs="Times New Roman"/>
@@ -4177,7 +4226,7 @@
           <w:szCs w:val="24"/>
         </w:rPr>
       </w:pPr>
-      <w:bookmarkStart w:id="8" w:name="_Toc331288124"/>
+      <w:bookmarkStart w:id="9" w:name="_Toc331622683"/>
       <w:r>
         <w:rPr>
           <w:rFonts w:ascii="Times New Roman" w:hAnsi="Times New Roman" w:cs="Times New Roman"/>
@@ -4186,7 +4235,7 @@
         </w:rPr>
         <w:t>Admin</w:t>
       </w:r>
-      <w:bookmarkEnd w:id="8"/>
+      <w:bookmarkEnd w:id="9"/>
     </w:p>
     <w:p>
       <w:pPr>
@@ -4234,15 +4283,11 @@
     <w:p>
       <w:pPr>
         <w:pStyle w:val="Heading1"/>
-        <w:numPr>
-          <w:ilvl w:val="0"/>
-          <w:numId w:val="2"/>
-        </w:numPr>
-        <w:rPr>
-          <w:rFonts w:ascii="Times New Roman" w:hAnsi="Times New Roman" w:cs="Times New Roman"/>
-        </w:rPr>
-      </w:pPr>
-      <w:bookmarkStart w:id="9" w:name="_Toc331288125"/>
+        <w:rPr>
+          <w:rFonts w:ascii="Times New Roman" w:hAnsi="Times New Roman" w:cs="Times New Roman"/>
+        </w:rPr>
+      </w:pPr>
+      <w:bookmarkStart w:id="10" w:name="_Toc331622684"/>
       <w:r>
         <w:rPr>
           <w:rFonts w:ascii="Times New Roman" w:hAnsi="Times New Roman" w:cs="Times New Roman"/>
@@ -4256,7 +4301,7 @@
         </w:rPr>
         <w:t xml:space="preserve"> Usecase</w:t>
       </w:r>
-      <w:bookmarkEnd w:id="9"/>
+      <w:bookmarkEnd w:id="10"/>
     </w:p>
     <w:p>
       <w:pPr>
@@ -4272,7 +4317,7 @@
           <w:lang w:eastAsia="ja-JP"/>
         </w:rPr>
         <w:drawing>
-          <wp:inline distT="0" distB="0" distL="0" distR="0">
+          <wp:inline distT="0" distB="0" distL="0" distR="0" wp14:anchorId="7CFF6979" wp14:editId="6D7E40DD">
             <wp:extent cx="3600557" cy="7599872"/>
             <wp:effectExtent l="0" t="0" r="0" b="1270"/>
             <wp:docPr id="3" name="Picture 3" descr="C:\Documents and Settings\Admin\Desktop\Main.jpg"/>
@@ -4350,10 +4395,6 @@
     <w:p>
       <w:pPr>
         <w:pStyle w:val="Heading2"/>
-        <w:numPr>
-          <w:ilvl w:val="1"/>
-          <w:numId w:val="2"/>
-        </w:numPr>
         <w:spacing w:before="240"/>
         <w:ind w:left="715" w:hanging="431"/>
         <w:rPr>
@@ -4362,7 +4403,7 @@
           <w:szCs w:val="24"/>
         </w:rPr>
       </w:pPr>
-      <w:bookmarkStart w:id="10" w:name="_Toc331288126"/>
+      <w:bookmarkStart w:id="11" w:name="_Toc331622685"/>
       <w:r>
         <w:rPr>
           <w:rFonts w:ascii="Times New Roman" w:hAnsi="Times New Roman" w:cs="Times New Roman"/>
@@ -4380,15 +4421,11 @@
         </w:rPr>
         <w:t xml:space="preserve"> module</w:t>
       </w:r>
-      <w:bookmarkEnd w:id="10"/>
+      <w:bookmarkEnd w:id="11"/>
     </w:p>
     <w:p>
       <w:pPr>
         <w:pStyle w:val="Heading3"/>
-        <w:numPr>
-          <w:ilvl w:val="2"/>
-          <w:numId w:val="2"/>
-        </w:numPr>
         <w:ind w:left="1276" w:hanging="709"/>
         <w:rPr>
           <w:rFonts w:ascii="Times New Roman" w:hAnsi="Times New Roman" w:cs="Times New Roman"/>
@@ -4398,6 +4435,7 @@
           <w:lang w:eastAsia="ja-JP"/>
         </w:rPr>
       </w:pPr>
+      <w:bookmarkStart w:id="12" w:name="_Toc331622686"/>
       <w:r>
         <w:rPr>
           <w:rFonts w:ascii="Times New Roman" w:hAnsi="Times New Roman" w:cs="Times New Roman"/>
@@ -4408,14 +4446,11 @@
         </w:rPr>
         <w:t>Add new product</w:t>
       </w:r>
+      <w:bookmarkEnd w:id="12"/>
     </w:p>
     <w:p>
       <w:pPr>
         <w:pStyle w:val="Heading4"/>
-        <w:numPr>
-          <w:ilvl w:val="3"/>
-          <w:numId w:val="2"/>
-        </w:numPr>
         <w:ind w:left="1702" w:hanging="851"/>
         <w:rPr>
           <w:lang w:eastAsia="ja-JP"/>
@@ -4433,22 +4468,18 @@
         </w:rPr>
         <w:t xml:space="preserve"> </w:t>
       </w:r>
-      <w:bookmarkStart w:id="11" w:name="UC_C11"/>
+      <w:bookmarkStart w:id="13" w:name="UC_C11"/>
       <w:r>
         <w:rPr>
           <w:lang w:eastAsia="ja-JP"/>
         </w:rPr>
         <w:t>UC_C11</w:t>
       </w:r>
-      <w:bookmarkEnd w:id="11"/>
+      <w:bookmarkEnd w:id="13"/>
     </w:p>
     <w:p>
       <w:pPr>
         <w:pStyle w:val="Heading4"/>
-        <w:numPr>
-          <w:ilvl w:val="3"/>
-          <w:numId w:val="2"/>
-        </w:numPr>
         <w:ind w:left="1702" w:hanging="851"/>
         <w:rPr>
           <w:rFonts w:ascii="Times New Roman" w:hAnsi="Times New Roman" w:cs="Times New Roman"/>
@@ -4502,10 +4533,6 @@
     <w:p>
       <w:pPr>
         <w:pStyle w:val="Heading4"/>
-        <w:numPr>
-          <w:ilvl w:val="3"/>
-          <w:numId w:val="2"/>
-        </w:numPr>
         <w:ind w:left="1702" w:hanging="851"/>
         <w:rPr>
           <w:rFonts w:ascii="Times New Roman" w:hAnsi="Times New Roman" w:cs="Times New Roman"/>
@@ -4536,10 +4563,6 @@
     <w:p>
       <w:pPr>
         <w:pStyle w:val="Heading4"/>
-        <w:numPr>
-          <w:ilvl w:val="3"/>
-          <w:numId w:val="2"/>
-        </w:numPr>
         <w:ind w:left="1702" w:hanging="851"/>
         <w:rPr>
           <w:rFonts w:ascii="Times New Roman" w:hAnsi="Times New Roman" w:cs="Times New Roman"/>
@@ -4559,10 +4582,6 @@
     <w:p>
       <w:pPr>
         <w:pStyle w:val="Heading4"/>
-        <w:numPr>
-          <w:ilvl w:val="3"/>
-          <w:numId w:val="2"/>
-        </w:numPr>
         <w:ind w:left="1702" w:hanging="851"/>
         <w:rPr>
           <w:rFonts w:ascii="Times New Roman" w:hAnsi="Times New Roman" w:cs="Times New Roman"/>
@@ -5847,10 +5866,6 @@
     <w:p>
       <w:pPr>
         <w:pStyle w:val="Heading4"/>
-        <w:numPr>
-          <w:ilvl w:val="3"/>
-          <w:numId w:val="2"/>
-        </w:numPr>
         <w:ind w:left="1702" w:hanging="851"/>
         <w:rPr>
           <w:rFonts w:ascii="Times New Roman" w:hAnsi="Times New Roman" w:cs="Times New Roman"/>
@@ -6196,10 +6211,6 @@
     <w:p>
       <w:pPr>
         <w:pStyle w:val="Heading4"/>
-        <w:numPr>
-          <w:ilvl w:val="3"/>
-          <w:numId w:val="2"/>
-        </w:numPr>
         <w:ind w:left="1702" w:hanging="851"/>
         <w:rPr>
           <w:rFonts w:ascii="Times New Roman" w:hAnsi="Times New Roman" w:cs="Times New Roman"/>
@@ -6293,10 +6304,6 @@
     <w:p>
       <w:pPr>
         <w:pStyle w:val="Heading4"/>
-        <w:numPr>
-          <w:ilvl w:val="3"/>
-          <w:numId w:val="2"/>
-        </w:numPr>
         <w:ind w:left="1702" w:hanging="851"/>
         <w:rPr>
           <w:rFonts w:ascii="Times New Roman" w:hAnsi="Times New Roman" w:cs="Times New Roman"/>
@@ -6355,10 +6362,6 @@
     <w:p>
       <w:pPr>
         <w:pStyle w:val="Heading3"/>
-        <w:numPr>
-          <w:ilvl w:val="2"/>
-          <w:numId w:val="2"/>
-        </w:numPr>
         <w:rPr>
           <w:rFonts w:ascii="Times New Roman" w:hAnsi="Times New Roman" w:cs="Times New Roman"/>
           <w:noProof/>
@@ -6367,9 +6370,9 @@
           <w:lang w:eastAsia="ja-JP"/>
         </w:rPr>
       </w:pPr>
-      <w:bookmarkStart w:id="12" w:name="_View_product_detail"/>
-      <w:bookmarkStart w:id="13" w:name="_Toc331288128"/>
-      <w:bookmarkEnd w:id="12"/>
+      <w:bookmarkStart w:id="14" w:name="_View_product_detail"/>
+      <w:bookmarkStart w:id="15" w:name="_Toc331622687"/>
+      <w:bookmarkEnd w:id="14"/>
       <w:r>
         <w:rPr>
           <w:rFonts w:ascii="Times New Roman" w:hAnsi="Times New Roman" w:cs="Times New Roman"/>
@@ -6380,15 +6383,11 @@
         </w:rPr>
         <w:t>View product detail</w:t>
       </w:r>
-      <w:bookmarkEnd w:id="13"/>
+      <w:bookmarkEnd w:id="15"/>
     </w:p>
     <w:p>
       <w:pPr>
         <w:pStyle w:val="Heading4"/>
-        <w:numPr>
-          <w:ilvl w:val="3"/>
-          <w:numId w:val="2"/>
-        </w:numPr>
         <w:ind w:left="1702" w:hanging="851"/>
         <w:rPr>
           <w:lang w:eastAsia="ja-JP"/>
@@ -6410,10 +6409,6 @@
     <w:p>
       <w:pPr>
         <w:pStyle w:val="Heading4"/>
-        <w:numPr>
-          <w:ilvl w:val="3"/>
-          <w:numId w:val="2"/>
-        </w:numPr>
         <w:ind w:left="1702" w:hanging="851"/>
         <w:rPr>
           <w:rFonts w:ascii="Times New Roman" w:hAnsi="Times New Roman" w:cs="Times New Roman"/>
@@ -6475,10 +6470,6 @@
     <w:p>
       <w:pPr>
         <w:pStyle w:val="Heading4"/>
-        <w:numPr>
-          <w:ilvl w:val="3"/>
-          <w:numId w:val="2"/>
-        </w:numPr>
         <w:ind w:left="1702" w:hanging="851"/>
         <w:rPr>
           <w:rFonts w:ascii="Times New Roman" w:hAnsi="Times New Roman" w:cs="Times New Roman"/>
@@ -6520,10 +6511,6 @@
     <w:p>
       <w:pPr>
         <w:pStyle w:val="Heading4"/>
-        <w:numPr>
-          <w:ilvl w:val="3"/>
-          <w:numId w:val="2"/>
-        </w:numPr>
         <w:ind w:left="1702" w:hanging="851"/>
         <w:rPr>
           <w:rFonts w:ascii="Times New Roman" w:hAnsi="Times New Roman" w:cs="Times New Roman"/>
@@ -6543,10 +6530,6 @@
     <w:p>
       <w:pPr>
         <w:pStyle w:val="Heading4"/>
-        <w:numPr>
-          <w:ilvl w:val="3"/>
-          <w:numId w:val="2"/>
-        </w:numPr>
         <w:ind w:left="1702" w:hanging="851"/>
         <w:rPr>
           <w:rFonts w:ascii="Times New Roman" w:hAnsi="Times New Roman" w:cs="Times New Roman"/>
@@ -6845,10 +6828,6 @@
     <w:p>
       <w:pPr>
         <w:pStyle w:val="Heading4"/>
-        <w:numPr>
-          <w:ilvl w:val="3"/>
-          <w:numId w:val="2"/>
-        </w:numPr>
         <w:ind w:left="1702" w:hanging="851"/>
         <w:rPr>
           <w:rFonts w:ascii="Times New Roman" w:hAnsi="Times New Roman" w:cs="Times New Roman"/>
@@ -7104,10 +7083,6 @@
     <w:p>
       <w:pPr>
         <w:pStyle w:val="Heading4"/>
-        <w:numPr>
-          <w:ilvl w:val="3"/>
-          <w:numId w:val="2"/>
-        </w:numPr>
         <w:ind w:left="1702" w:hanging="851"/>
         <w:rPr>
           <w:rFonts w:ascii="Times New Roman" w:hAnsi="Times New Roman" w:cs="Times New Roman"/>
@@ -7153,10 +7128,6 @@
     <w:p>
       <w:pPr>
         <w:pStyle w:val="Heading4"/>
-        <w:numPr>
-          <w:ilvl w:val="3"/>
-          <w:numId w:val="2"/>
-        </w:numPr>
         <w:ind w:left="1702" w:hanging="851"/>
         <w:rPr>
           <w:rFonts w:ascii="Times New Roman" w:hAnsi="Times New Roman" w:cs="Times New Roman"/>
@@ -7215,10 +7186,6 @@
     <w:p>
       <w:pPr>
         <w:pStyle w:val="Heading3"/>
-        <w:numPr>
-          <w:ilvl w:val="2"/>
-          <w:numId w:val="2"/>
-        </w:numPr>
         <w:rPr>
           <w:rFonts w:ascii="Times New Roman" w:hAnsi="Times New Roman" w:cs="Times New Roman"/>
           <w:noProof/>
@@ -7227,13 +7194,13 @@
           <w:lang w:eastAsia="ja-JP"/>
         </w:rPr>
       </w:pPr>
-      <w:bookmarkStart w:id="14" w:name="_Manage_Genre"/>
-      <w:bookmarkStart w:id="15" w:name="_Configure_System"/>
-      <w:bookmarkStart w:id="16" w:name="_Places_bid"/>
-      <w:bookmarkStart w:id="17" w:name="_Toc331288129"/>
-      <w:bookmarkEnd w:id="14"/>
-      <w:bookmarkEnd w:id="15"/>
+      <w:bookmarkStart w:id="16" w:name="_Manage_Genre"/>
+      <w:bookmarkStart w:id="17" w:name="_Configure_System"/>
+      <w:bookmarkStart w:id="18" w:name="_Places_bid"/>
+      <w:bookmarkStart w:id="19" w:name="_Toc331622688"/>
       <w:bookmarkEnd w:id="16"/>
+      <w:bookmarkEnd w:id="17"/>
+      <w:bookmarkEnd w:id="18"/>
       <w:r>
         <w:rPr>
           <w:rFonts w:ascii="Times New Roman" w:hAnsi="Times New Roman" w:cs="Times New Roman"/>
@@ -7244,15 +7211,11 @@
         </w:rPr>
         <w:t>Places bid</w:t>
       </w:r>
-      <w:bookmarkEnd w:id="17"/>
+      <w:bookmarkEnd w:id="19"/>
     </w:p>
     <w:p>
       <w:pPr>
         <w:pStyle w:val="Heading4"/>
-        <w:numPr>
-          <w:ilvl w:val="3"/>
-          <w:numId w:val="2"/>
-        </w:numPr>
         <w:ind w:left="1702" w:hanging="851"/>
         <w:rPr>
           <w:lang w:eastAsia="ja-JP"/>
@@ -7274,10 +7237,6 @@
     <w:p>
       <w:pPr>
         <w:pStyle w:val="Heading4"/>
-        <w:numPr>
-          <w:ilvl w:val="3"/>
-          <w:numId w:val="2"/>
-        </w:numPr>
         <w:ind w:left="1702" w:hanging="851"/>
         <w:rPr>
           <w:rFonts w:ascii="Times New Roman" w:hAnsi="Times New Roman" w:cs="Times New Roman"/>
@@ -7315,10 +7274,6 @@
     <w:p>
       <w:pPr>
         <w:pStyle w:val="Heading4"/>
-        <w:numPr>
-          <w:ilvl w:val="3"/>
-          <w:numId w:val="2"/>
-        </w:numPr>
         <w:ind w:left="1702" w:hanging="851"/>
         <w:rPr>
           <w:rFonts w:ascii="Times New Roman" w:hAnsi="Times New Roman" w:cs="Times New Roman"/>
@@ -7350,10 +7305,6 @@
     <w:p>
       <w:pPr>
         <w:pStyle w:val="Heading4"/>
-        <w:numPr>
-          <w:ilvl w:val="3"/>
-          <w:numId w:val="2"/>
-        </w:numPr>
         <w:ind w:left="1702" w:hanging="851"/>
         <w:rPr>
           <w:rFonts w:ascii="Times New Roman" w:hAnsi="Times New Roman" w:cs="Times New Roman"/>
@@ -7384,10 +7335,6 @@
     <w:p>
       <w:pPr>
         <w:pStyle w:val="Heading4"/>
-        <w:numPr>
-          <w:ilvl w:val="3"/>
-          <w:numId w:val="2"/>
-        </w:numPr>
         <w:ind w:left="1702" w:hanging="851"/>
         <w:rPr>
           <w:rFonts w:ascii="Times New Roman" w:hAnsi="Times New Roman" w:cs="Times New Roman"/>
@@ -7866,10 +7813,6 @@
     <w:p>
       <w:pPr>
         <w:pStyle w:val="Heading3"/>
-        <w:numPr>
-          <w:ilvl w:val="2"/>
-          <w:numId w:val="2"/>
-        </w:numPr>
         <w:rPr>
           <w:rFonts w:ascii="Times New Roman" w:hAnsi="Times New Roman" w:cs="Times New Roman"/>
           <w:noProof/>
@@ -7878,11 +7821,11 @@
           <w:lang w:eastAsia="ja-JP"/>
         </w:rPr>
       </w:pPr>
-      <w:bookmarkStart w:id="18" w:name="_Show_Products"/>
-      <w:bookmarkStart w:id="19" w:name="_View_products"/>
-      <w:bookmarkStart w:id="20" w:name="_Toc331288130"/>
-      <w:bookmarkEnd w:id="18"/>
-      <w:bookmarkEnd w:id="19"/>
+      <w:bookmarkStart w:id="20" w:name="_Show_Products"/>
+      <w:bookmarkStart w:id="21" w:name="_View_products"/>
+      <w:bookmarkStart w:id="22" w:name="_Toc331622689"/>
+      <w:bookmarkEnd w:id="20"/>
+      <w:bookmarkEnd w:id="21"/>
       <w:r>
         <w:rPr>
           <w:rFonts w:ascii="Times New Roman" w:hAnsi="Times New Roman" w:cs="Times New Roman"/>
@@ -7893,15 +7836,11 @@
         </w:rPr>
         <w:t>View products</w:t>
       </w:r>
-      <w:bookmarkEnd w:id="20"/>
+      <w:bookmarkEnd w:id="22"/>
     </w:p>
     <w:p>
       <w:pPr>
         <w:pStyle w:val="Heading4"/>
-        <w:numPr>
-          <w:ilvl w:val="3"/>
-          <w:numId w:val="2"/>
-        </w:numPr>
         <w:ind w:left="1702" w:hanging="851"/>
         <w:rPr>
           <w:lang w:eastAsia="ja-JP"/>
@@ -8509,10 +8448,6 @@
     <w:p>
       <w:pPr>
         <w:pStyle w:val="Heading3"/>
-        <w:numPr>
-          <w:ilvl w:val="2"/>
-          <w:numId w:val="2"/>
-        </w:numPr>
         <w:rPr>
           <w:rFonts w:ascii="Times New Roman" w:hAnsi="Times New Roman" w:cs="Times New Roman"/>
           <w:noProof/>
@@ -8521,9 +8456,9 @@
           <w:lang w:eastAsia="ja-JP"/>
         </w:rPr>
       </w:pPr>
-      <w:bookmarkStart w:id="21" w:name="_View_own_trading"/>
-      <w:bookmarkStart w:id="22" w:name="_Toc331288131"/>
-      <w:bookmarkEnd w:id="21"/>
+      <w:bookmarkStart w:id="23" w:name="_View_own_trading"/>
+      <w:bookmarkStart w:id="24" w:name="_Toc331622690"/>
+      <w:bookmarkEnd w:id="23"/>
       <w:r>
         <w:rPr>
           <w:rFonts w:ascii="Times New Roman" w:hAnsi="Times New Roman" w:cs="Times New Roman"/>
@@ -8534,15 +8469,11 @@
         </w:rPr>
         <w:t>View own trading history</w:t>
       </w:r>
-      <w:bookmarkEnd w:id="22"/>
+      <w:bookmarkEnd w:id="24"/>
     </w:p>
     <w:p>
       <w:pPr>
         <w:pStyle w:val="Heading4"/>
-        <w:numPr>
-          <w:ilvl w:val="3"/>
-          <w:numId w:val="2"/>
-        </w:numPr>
         <w:ind w:left="1702" w:hanging="851"/>
         <w:rPr>
           <w:lang w:eastAsia="ja-JP"/>
@@ -8564,10 +8495,6 @@
     <w:p>
       <w:pPr>
         <w:pStyle w:val="Heading4"/>
-        <w:numPr>
-          <w:ilvl w:val="3"/>
-          <w:numId w:val="18"/>
-        </w:numPr>
         <w:ind w:left="1702" w:hanging="851"/>
         <w:rPr>
           <w:rFonts w:ascii="Times New Roman" w:hAnsi="Times New Roman" w:cs="Times New Roman"/>
@@ -8629,10 +8556,6 @@
     <w:p>
       <w:pPr>
         <w:pStyle w:val="Heading4"/>
-        <w:numPr>
-          <w:ilvl w:val="3"/>
-          <w:numId w:val="18"/>
-        </w:numPr>
         <w:ind w:left="1702" w:hanging="851"/>
         <w:rPr>
           <w:rFonts w:ascii="Times New Roman" w:hAnsi="Times New Roman" w:cs="Times New Roman"/>
@@ -8663,10 +8586,6 @@
     <w:p>
       <w:pPr>
         <w:pStyle w:val="Heading4"/>
-        <w:numPr>
-          <w:ilvl w:val="3"/>
-          <w:numId w:val="18"/>
-        </w:numPr>
         <w:ind w:left="1702" w:hanging="851"/>
         <w:rPr>
           <w:rFonts w:ascii="Times New Roman" w:hAnsi="Times New Roman" w:cs="Times New Roman"/>
@@ -8697,10 +8616,6 @@
     <w:p>
       <w:pPr>
         <w:pStyle w:val="Heading4"/>
-        <w:numPr>
-          <w:ilvl w:val="3"/>
-          <w:numId w:val="18"/>
-        </w:numPr>
         <w:ind w:left="1702" w:hanging="851"/>
         <w:rPr>
           <w:rFonts w:ascii="Times New Roman" w:hAnsi="Times New Roman" w:cs="Times New Roman"/>
@@ -8834,10 +8749,6 @@
     <w:p>
       <w:pPr>
         <w:pStyle w:val="Heading4"/>
-        <w:numPr>
-          <w:ilvl w:val="3"/>
-          <w:numId w:val="18"/>
-        </w:numPr>
         <w:ind w:left="1702" w:hanging="851"/>
         <w:rPr>
           <w:rFonts w:ascii="Times New Roman" w:hAnsi="Times New Roman" w:cs="Times New Roman"/>
@@ -8925,10 +8836,6 @@
     <w:p>
       <w:pPr>
         <w:pStyle w:val="Heading4"/>
-        <w:numPr>
-          <w:ilvl w:val="3"/>
-          <w:numId w:val="18"/>
-        </w:numPr>
         <w:ind w:left="1702" w:hanging="851"/>
         <w:rPr>
           <w:rFonts w:ascii="Times New Roman" w:hAnsi="Times New Roman" w:cs="Times New Roman"/>
@@ -8974,10 +8881,6 @@
     <w:p>
       <w:pPr>
         <w:pStyle w:val="Heading4"/>
-        <w:numPr>
-          <w:ilvl w:val="3"/>
-          <w:numId w:val="18"/>
-        </w:numPr>
         <w:ind w:left="1702" w:hanging="851"/>
         <w:rPr>
           <w:rFonts w:ascii="Times New Roman" w:eastAsiaTheme="minorHAnsi" w:hAnsi="Times New Roman" w:cs="Times New Roman"/>
@@ -9019,10 +8922,6 @@
     <w:p>
       <w:pPr>
         <w:pStyle w:val="Heading3"/>
-        <w:numPr>
-          <w:ilvl w:val="2"/>
-          <w:numId w:val="2"/>
-        </w:numPr>
         <w:rPr>
           <w:rFonts w:ascii="Times New Roman" w:hAnsi="Times New Roman" w:cs="Times New Roman"/>
           <w:noProof/>
@@ -9031,7 +8930,7 @@
           <w:lang w:eastAsia="ja-JP"/>
         </w:rPr>
       </w:pPr>
-      <w:bookmarkStart w:id="23" w:name="_Toc331288132"/>
+      <w:bookmarkStart w:id="25" w:name="_Toc331622691"/>
       <w:r>
         <w:rPr>
           <w:rFonts w:ascii="Times New Roman" w:hAnsi="Times New Roman" w:cs="Times New Roman"/>
@@ -9052,15 +8951,11 @@
         </w:rPr>
         <w:t>product</w:t>
       </w:r>
-      <w:bookmarkEnd w:id="23"/>
+      <w:bookmarkEnd w:id="25"/>
     </w:p>
     <w:p>
       <w:pPr>
         <w:pStyle w:val="Heading4"/>
-        <w:numPr>
-          <w:ilvl w:val="3"/>
-          <w:numId w:val="2"/>
-        </w:numPr>
         <w:ind w:left="1702" w:hanging="851"/>
         <w:rPr>
           <w:lang w:eastAsia="ja-JP"/>
@@ -9076,10 +8971,6 @@
     <w:p>
       <w:pPr>
         <w:pStyle w:val="Heading4"/>
-        <w:numPr>
-          <w:ilvl w:val="3"/>
-          <w:numId w:val="18"/>
-        </w:numPr>
         <w:ind w:left="1702" w:hanging="851"/>
         <w:rPr>
           <w:rFonts w:ascii="Times New Roman" w:hAnsi="Times New Roman" w:cs="Times New Roman"/>
@@ -9149,10 +9040,6 @@
     <w:p>
       <w:pPr>
         <w:pStyle w:val="Heading4"/>
-        <w:numPr>
-          <w:ilvl w:val="3"/>
-          <w:numId w:val="18"/>
-        </w:numPr>
         <w:ind w:left="1702" w:hanging="851"/>
         <w:rPr>
           <w:rFonts w:ascii="Times New Roman" w:hAnsi="Times New Roman" w:cs="Times New Roman"/>
@@ -9184,10 +9071,6 @@
     <w:p>
       <w:pPr>
         <w:pStyle w:val="Heading4"/>
-        <w:numPr>
-          <w:ilvl w:val="3"/>
-          <w:numId w:val="18"/>
-        </w:numPr>
         <w:ind w:left="1702" w:hanging="851"/>
         <w:rPr>
           <w:rFonts w:ascii="Times New Roman" w:hAnsi="Times New Roman" w:cs="Times New Roman"/>
@@ -9218,10 +9101,6 @@
     <w:p>
       <w:pPr>
         <w:pStyle w:val="Heading4"/>
-        <w:numPr>
-          <w:ilvl w:val="3"/>
-          <w:numId w:val="18"/>
-        </w:numPr>
         <w:ind w:left="1702" w:hanging="851"/>
         <w:rPr>
           <w:rFonts w:ascii="Times New Roman" w:hAnsi="Times New Roman" w:cs="Times New Roman"/>
@@ -9478,10 +9357,6 @@
     <w:p>
       <w:pPr>
         <w:pStyle w:val="Heading4"/>
-        <w:numPr>
-          <w:ilvl w:val="3"/>
-          <w:numId w:val="26"/>
-        </w:numPr>
         <w:ind w:left="1702" w:hanging="851"/>
         <w:rPr>
           <w:rFonts w:ascii="Times New Roman" w:hAnsi="Times New Roman" w:cs="Times New Roman"/>
@@ -9778,10 +9653,6 @@
     <w:p>
       <w:pPr>
         <w:pStyle w:val="Heading4"/>
-        <w:numPr>
-          <w:ilvl w:val="3"/>
-          <w:numId w:val="26"/>
-        </w:numPr>
         <w:ind w:left="1702" w:hanging="851"/>
         <w:rPr>
           <w:rFonts w:ascii="Times New Roman" w:hAnsi="Times New Roman" w:cs="Times New Roman"/>
@@ -9827,10 +9698,6 @@
     <w:p>
       <w:pPr>
         <w:pStyle w:val="Heading4"/>
-        <w:numPr>
-          <w:ilvl w:val="3"/>
-          <w:numId w:val="26"/>
-        </w:numPr>
         <w:ind w:left="1702" w:hanging="851"/>
         <w:rPr>
           <w:rFonts w:ascii="Times New Roman" w:hAnsi="Times New Roman" w:cs="Times New Roman"/>
@@ -9861,29 +9728,21 @@
     <w:p>
       <w:pPr>
         <w:pStyle w:val="Heading2"/>
-        <w:numPr>
-          <w:ilvl w:val="1"/>
-          <w:numId w:val="2"/>
-        </w:numPr>
         <w:spacing w:before="240"/>
         <w:ind w:left="715" w:hanging="431"/>
       </w:pPr>
       <w:r>
         <w:t xml:space="preserve"> </w:t>
       </w:r>
-      <w:bookmarkStart w:id="24" w:name="_Toc331288133"/>
+      <w:bookmarkStart w:id="26" w:name="_Toc331622692"/>
       <w:r>
         <w:t>User module</w:t>
       </w:r>
-      <w:bookmarkEnd w:id="24"/>
+      <w:bookmarkEnd w:id="26"/>
     </w:p>
     <w:p>
       <w:pPr>
         <w:pStyle w:val="Heading3"/>
-        <w:numPr>
-          <w:ilvl w:val="2"/>
-          <w:numId w:val="2"/>
-        </w:numPr>
         <w:ind w:left="1276" w:hanging="709"/>
         <w:rPr>
           <w:rFonts w:ascii="Times New Roman" w:hAnsi="Times New Roman" w:cs="Times New Roman"/>
@@ -9891,9 +9750,9 @@
           <w:szCs w:val="24"/>
         </w:rPr>
       </w:pPr>
-      <w:bookmarkStart w:id="25" w:name="_Create_account"/>
-      <w:bookmarkStart w:id="26" w:name="_Toc331288134"/>
-      <w:bookmarkEnd w:id="25"/>
+      <w:bookmarkStart w:id="27" w:name="_Create_account"/>
+      <w:bookmarkStart w:id="28" w:name="_Toc331622693"/>
+      <w:bookmarkEnd w:id="27"/>
       <w:r>
         <w:rPr>
           <w:rFonts w:ascii="Times New Roman" w:hAnsi="Times New Roman" w:cs="Times New Roman"/>
@@ -9902,15 +9761,11 @@
         </w:rPr>
         <w:t>Create account</w:t>
       </w:r>
-      <w:bookmarkEnd w:id="26"/>
+      <w:bookmarkEnd w:id="28"/>
     </w:p>
     <w:p>
       <w:pPr>
         <w:pStyle w:val="Heading4"/>
-        <w:numPr>
-          <w:ilvl w:val="3"/>
-          <w:numId w:val="2"/>
-        </w:numPr>
         <w:ind w:left="1702" w:hanging="851"/>
         <w:rPr>
           <w:lang w:eastAsia="ja-JP"/>
@@ -9932,10 +9787,6 @@
     <w:p>
       <w:pPr>
         <w:pStyle w:val="Heading4"/>
-        <w:numPr>
-          <w:ilvl w:val="3"/>
-          <w:numId w:val="2"/>
-        </w:numPr>
         <w:ind w:left="1702" w:hanging="851"/>
         <w:rPr>
           <w:rFonts w:ascii="Times New Roman" w:hAnsi="Times New Roman" w:cs="Times New Roman"/>
@@ -9973,10 +9824,6 @@
     <w:p>
       <w:pPr>
         <w:pStyle w:val="Heading4"/>
-        <w:numPr>
-          <w:ilvl w:val="3"/>
-          <w:numId w:val="2"/>
-        </w:numPr>
         <w:ind w:left="1702" w:hanging="851"/>
         <w:rPr>
           <w:rFonts w:ascii="Times New Roman" w:hAnsi="Times New Roman" w:cs="Times New Roman"/>
@@ -10015,10 +9862,6 @@
     <w:p>
       <w:pPr>
         <w:pStyle w:val="Heading4"/>
-        <w:numPr>
-          <w:ilvl w:val="3"/>
-          <w:numId w:val="2"/>
-        </w:numPr>
         <w:ind w:left="1702" w:hanging="851"/>
         <w:rPr>
           <w:rFonts w:ascii="Times New Roman" w:hAnsi="Times New Roman" w:cs="Times New Roman"/>
@@ -10068,10 +9911,6 @@
     <w:p>
       <w:pPr>
         <w:pStyle w:val="Heading4"/>
-        <w:numPr>
-          <w:ilvl w:val="3"/>
-          <w:numId w:val="2"/>
-        </w:numPr>
         <w:ind w:left="1702" w:hanging="851"/>
         <w:rPr>
           <w:rFonts w:ascii="Times New Roman" w:hAnsi="Times New Roman" w:cs="Times New Roman"/>
@@ -10632,10 +10471,6 @@
     <w:p>
       <w:pPr>
         <w:pStyle w:val="Heading4"/>
-        <w:numPr>
-          <w:ilvl w:val="3"/>
-          <w:numId w:val="2"/>
-        </w:numPr>
         <w:ind w:left="1702" w:hanging="851"/>
         <w:rPr>
           <w:rFonts w:ascii="Times New Roman" w:hAnsi="Times New Roman" w:cs="Times New Roman"/>
@@ -10983,10 +10818,6 @@
     <w:p>
       <w:pPr>
         <w:pStyle w:val="Heading4"/>
-        <w:numPr>
-          <w:ilvl w:val="3"/>
-          <w:numId w:val="2"/>
-        </w:numPr>
         <w:ind w:left="1702" w:hanging="851"/>
         <w:rPr>
           <w:rFonts w:ascii="Times New Roman" w:hAnsi="Times New Roman" w:cs="Times New Roman"/>
@@ -11024,10 +10855,6 @@
     <w:p>
       <w:pPr>
         <w:pStyle w:val="Heading4"/>
-        <w:numPr>
-          <w:ilvl w:val="3"/>
-          <w:numId w:val="2"/>
-        </w:numPr>
         <w:ind w:left="1702" w:hanging="851"/>
         <w:rPr>
           <w:rFonts w:ascii="Times New Roman" w:hAnsi="Times New Roman" w:cs="Times New Roman"/>
@@ -11067,10 +10894,6 @@
     <w:p>
       <w:pPr>
         <w:pStyle w:val="Heading3"/>
-        <w:numPr>
-          <w:ilvl w:val="2"/>
-          <w:numId w:val="2"/>
-        </w:numPr>
         <w:ind w:left="1276" w:hanging="709"/>
         <w:rPr>
           <w:rFonts w:ascii="Times New Roman" w:hAnsi="Times New Roman" w:cs="Times New Roman"/>
@@ -11078,9 +10901,9 @@
           <w:szCs w:val="24"/>
         </w:rPr>
       </w:pPr>
-      <w:bookmarkStart w:id="27" w:name="_Login"/>
-      <w:bookmarkStart w:id="28" w:name="_Toc331288135"/>
-      <w:bookmarkEnd w:id="27"/>
+      <w:bookmarkStart w:id="29" w:name="_Login"/>
+      <w:bookmarkStart w:id="30" w:name="_Toc331622694"/>
+      <w:bookmarkEnd w:id="29"/>
       <w:r>
         <w:rPr>
           <w:rFonts w:ascii="Times New Roman" w:hAnsi="Times New Roman" w:cs="Times New Roman"/>
@@ -11089,15 +10912,11 @@
         </w:rPr>
         <w:t>Login</w:t>
       </w:r>
-      <w:bookmarkEnd w:id="28"/>
+      <w:bookmarkEnd w:id="30"/>
     </w:p>
     <w:p>
       <w:pPr>
         <w:pStyle w:val="Heading4"/>
-        <w:numPr>
-          <w:ilvl w:val="3"/>
-          <w:numId w:val="2"/>
-        </w:numPr>
         <w:ind w:left="1702" w:hanging="851"/>
         <w:rPr>
           <w:lang w:eastAsia="ja-JP"/>
@@ -11119,10 +10938,6 @@
     <w:p>
       <w:pPr>
         <w:pStyle w:val="Heading4"/>
-        <w:numPr>
-          <w:ilvl w:val="3"/>
-          <w:numId w:val="2"/>
-        </w:numPr>
         <w:ind w:left="1702" w:hanging="851"/>
         <w:rPr>
           <w:rFonts w:ascii="Times New Roman" w:hAnsi="Times New Roman" w:cs="Times New Roman"/>
@@ -11160,10 +10975,6 @@
     <w:p>
       <w:pPr>
         <w:pStyle w:val="Heading4"/>
-        <w:numPr>
-          <w:ilvl w:val="3"/>
-          <w:numId w:val="2"/>
-        </w:numPr>
         <w:ind w:left="1702" w:hanging="851"/>
         <w:rPr>
           <w:rFonts w:ascii="Times New Roman" w:hAnsi="Times New Roman" w:cs="Times New Roman"/>
@@ -11194,10 +11005,6 @@
     <w:p>
       <w:pPr>
         <w:pStyle w:val="Heading4"/>
-        <w:numPr>
-          <w:ilvl w:val="3"/>
-          <w:numId w:val="2"/>
-        </w:numPr>
         <w:ind w:left="1702" w:hanging="851"/>
         <w:rPr>
           <w:rFonts w:ascii="Times New Roman" w:hAnsi="Times New Roman" w:cs="Times New Roman"/>
@@ -11236,10 +11043,6 @@
     <w:p>
       <w:pPr>
         <w:pStyle w:val="Heading4"/>
-        <w:numPr>
-          <w:ilvl w:val="3"/>
-          <w:numId w:val="2"/>
-        </w:numPr>
         <w:ind w:left="1702" w:hanging="851"/>
         <w:rPr>
           <w:rFonts w:ascii="Times New Roman" w:hAnsi="Times New Roman" w:cs="Times New Roman"/>
@@ -11578,10 +11381,6 @@
     <w:p>
       <w:pPr>
         <w:pStyle w:val="Heading4"/>
-        <w:numPr>
-          <w:ilvl w:val="3"/>
-          <w:numId w:val="2"/>
-        </w:numPr>
         <w:ind w:left="1702" w:hanging="851"/>
         <w:rPr>
           <w:rFonts w:ascii="Times New Roman" w:hAnsi="Times New Roman" w:cs="Times New Roman"/>
@@ -11923,10 +11722,6 @@
     <w:p>
       <w:pPr>
         <w:pStyle w:val="Heading4"/>
-        <w:numPr>
-          <w:ilvl w:val="3"/>
-          <w:numId w:val="2"/>
-        </w:numPr>
         <w:ind w:left="1702" w:hanging="851"/>
         <w:rPr>
           <w:rFonts w:ascii="Times New Roman" w:hAnsi="Times New Roman" w:cs="Times New Roman"/>
@@ -11965,10 +11760,6 @@
     <w:p>
       <w:pPr>
         <w:pStyle w:val="Heading4"/>
-        <w:numPr>
-          <w:ilvl w:val="3"/>
-          <w:numId w:val="2"/>
-        </w:numPr>
         <w:ind w:left="1702" w:hanging="851"/>
         <w:rPr>
           <w:rFonts w:ascii="Times New Roman" w:hAnsi="Times New Roman" w:cs="Times New Roman"/>
@@ -11988,10 +11779,6 @@
     <w:p>
       <w:pPr>
         <w:pStyle w:val="Heading3"/>
-        <w:numPr>
-          <w:ilvl w:val="2"/>
-          <w:numId w:val="2"/>
-        </w:numPr>
         <w:ind w:left="1276" w:hanging="709"/>
         <w:rPr>
           <w:rFonts w:ascii="Times New Roman" w:hAnsi="Times New Roman" w:cs="Times New Roman"/>
@@ -11999,9 +11786,9 @@
           <w:szCs w:val="24"/>
         </w:rPr>
       </w:pPr>
-      <w:bookmarkStart w:id="29" w:name="_Feed_Back"/>
-      <w:bookmarkStart w:id="30" w:name="_Toc331288136"/>
-      <w:bookmarkEnd w:id="29"/>
+      <w:bookmarkStart w:id="31" w:name="_Feed_Back"/>
+      <w:bookmarkStart w:id="32" w:name="_Toc331622695"/>
+      <w:bookmarkEnd w:id="31"/>
       <w:r>
         <w:rPr>
           <w:rFonts w:ascii="Times New Roman" w:hAnsi="Times New Roman" w:cs="Times New Roman"/>
@@ -12026,15 +11813,11 @@
         </w:rPr>
         <w:t>ack</w:t>
       </w:r>
-      <w:bookmarkEnd w:id="30"/>
+      <w:bookmarkEnd w:id="32"/>
     </w:p>
     <w:p>
       <w:pPr>
         <w:pStyle w:val="Heading4"/>
-        <w:numPr>
-          <w:ilvl w:val="3"/>
-          <w:numId w:val="2"/>
-        </w:numPr>
         <w:ind w:left="1702" w:hanging="851"/>
         <w:rPr>
           <w:lang w:eastAsia="ja-JP"/>
@@ -12056,10 +11839,6 @@
     <w:p>
       <w:pPr>
         <w:pStyle w:val="Heading4"/>
-        <w:numPr>
-          <w:ilvl w:val="3"/>
-          <w:numId w:val="2"/>
-        </w:numPr>
         <w:ind w:left="1702" w:hanging="851"/>
         <w:rPr>
           <w:rFonts w:ascii="Times New Roman" w:hAnsi="Times New Roman" w:cs="Times New Roman"/>
@@ -12113,10 +11892,6 @@
     <w:p>
       <w:pPr>
         <w:pStyle w:val="Heading4"/>
-        <w:numPr>
-          <w:ilvl w:val="3"/>
-          <w:numId w:val="2"/>
-        </w:numPr>
         <w:ind w:left="1702" w:hanging="851"/>
         <w:rPr>
           <w:rFonts w:ascii="Times New Roman" w:hAnsi="Times New Roman" w:cs="Times New Roman"/>
@@ -12147,10 +11922,6 @@
     <w:p>
       <w:pPr>
         <w:pStyle w:val="Heading4"/>
-        <w:numPr>
-          <w:ilvl w:val="3"/>
-          <w:numId w:val="2"/>
-        </w:numPr>
         <w:ind w:left="1702" w:hanging="851"/>
         <w:rPr>
           <w:rFonts w:ascii="Times New Roman" w:hAnsi="Times New Roman" w:cs="Times New Roman"/>
@@ -12181,10 +11952,6 @@
     <w:p>
       <w:pPr>
         <w:pStyle w:val="Heading4"/>
-        <w:numPr>
-          <w:ilvl w:val="3"/>
-          <w:numId w:val="2"/>
-        </w:numPr>
         <w:ind w:left="1702" w:hanging="851"/>
         <w:rPr>
           <w:rFonts w:ascii="Times New Roman" w:hAnsi="Times New Roman" w:cs="Times New Roman"/>
@@ -12421,10 +12188,6 @@
     <w:p>
       <w:pPr>
         <w:pStyle w:val="Heading4"/>
-        <w:numPr>
-          <w:ilvl w:val="3"/>
-          <w:numId w:val="24"/>
-        </w:numPr>
         <w:ind w:left="1702" w:hanging="851"/>
         <w:rPr>
           <w:rFonts w:ascii="Times New Roman" w:hAnsi="Times New Roman" w:cs="Times New Roman"/>
@@ -12514,10 +12277,6 @@
     <w:p>
       <w:pPr>
         <w:pStyle w:val="Heading4"/>
-        <w:numPr>
-          <w:ilvl w:val="3"/>
-          <w:numId w:val="24"/>
-        </w:numPr>
         <w:ind w:left="1702" w:hanging="851"/>
         <w:rPr>
           <w:rFonts w:ascii="Times New Roman" w:hAnsi="Times New Roman" w:cs="Times New Roman"/>
@@ -12563,10 +12322,6 @@
     <w:p>
       <w:pPr>
         <w:pStyle w:val="Heading4"/>
-        <w:numPr>
-          <w:ilvl w:val="3"/>
-          <w:numId w:val="24"/>
-        </w:numPr>
         <w:ind w:left="1702" w:hanging="851"/>
         <w:rPr>
           <w:rFonts w:ascii="Times New Roman" w:hAnsi="Times New Roman" w:cs="Times New Roman"/>
@@ -12586,37 +12341,25 @@
     <w:p>
       <w:pPr>
         <w:pStyle w:val="Heading2"/>
-        <w:numPr>
-          <w:ilvl w:val="1"/>
-          <w:numId w:val="24"/>
-        </w:numPr>
-        <w:spacing w:before="240"/>
-        <w:ind w:left="715" w:hanging="431"/>
-      </w:pPr>
-      <w:bookmarkStart w:id="31" w:name="_Toc331288137"/>
-      <w:bookmarkStart w:id="32" w:name="_GoBack"/>
-      <w:bookmarkEnd w:id="32"/>
+      </w:pPr>
+      <w:bookmarkStart w:id="33" w:name="_Toc331622696"/>
       <w:r>
         <w:t>Admin module</w:t>
       </w:r>
-      <w:bookmarkEnd w:id="31"/>
+      <w:bookmarkEnd w:id="33"/>
     </w:p>
     <w:p>
       <w:pPr>
         <w:pStyle w:val="Heading3"/>
-        <w:numPr>
-          <w:ilvl w:val="2"/>
-          <w:numId w:val="24"/>
-        </w:numPr>
-        <w:rPr>
-          <w:rFonts w:ascii="Times New Roman" w:hAnsi="Times New Roman" w:cs="Times New Roman"/>
-          <w:sz w:val="24"/>
-          <w:szCs w:val="24"/>
-        </w:rPr>
-      </w:pPr>
-      <w:bookmarkStart w:id="33" w:name="_Configure_System_1"/>
-      <w:bookmarkStart w:id="34" w:name="_Toc331288138"/>
-      <w:bookmarkEnd w:id="33"/>
+        <w:rPr>
+          <w:rFonts w:ascii="Times New Roman" w:hAnsi="Times New Roman" w:cs="Times New Roman"/>
+          <w:sz w:val="24"/>
+          <w:szCs w:val="24"/>
+        </w:rPr>
+      </w:pPr>
+      <w:bookmarkStart w:id="34" w:name="_Configure_System_1"/>
+      <w:bookmarkStart w:id="35" w:name="_Toc331622697"/>
+      <w:bookmarkEnd w:id="34"/>
       <w:r>
         <w:rPr>
           <w:rFonts w:ascii="Times New Roman" w:hAnsi="Times New Roman" w:cs="Times New Roman"/>
@@ -12625,16 +12368,11 @@
         </w:rPr>
         <w:t>Configure System</w:t>
       </w:r>
-      <w:bookmarkEnd w:id="34"/>
+      <w:bookmarkEnd w:id="35"/>
     </w:p>
     <w:p>
       <w:pPr>
         <w:pStyle w:val="Heading4"/>
-        <w:numPr>
-          <w:ilvl w:val="3"/>
-          <w:numId w:val="24"/>
-        </w:numPr>
-        <w:ind w:left="1702" w:hanging="851"/>
         <w:rPr>
           <w:lang w:eastAsia="ja-JP"/>
         </w:rPr>
@@ -12655,11 +12393,6 @@
     <w:p>
       <w:pPr>
         <w:pStyle w:val="Heading4"/>
-        <w:numPr>
-          <w:ilvl w:val="3"/>
-          <w:numId w:val="24"/>
-        </w:numPr>
-        <w:ind w:left="1702" w:hanging="851"/>
         <w:rPr>
           <w:rFonts w:ascii="Times New Roman" w:hAnsi="Times New Roman" w:cs="Times New Roman"/>
           <w:sz w:val="24"/>
@@ -12716,36 +12449,15 @@
     </w:p>
     <w:p>
       <w:pPr>
-        <w:rPr>
-          <w:rFonts w:ascii="Times New Roman" w:hAnsi="Times New Roman" w:cs="Times New Roman"/>
-          <w:sz w:val="24"/>
-          <w:szCs w:val="24"/>
-        </w:rPr>
-      </w:pPr>
-    </w:p>
-    <w:p>
-      <w:pPr>
-        <w:rPr>
-          <w:rFonts w:ascii="Times New Roman" w:hAnsi="Times New Roman" w:cs="Times New Roman"/>
-          <w:sz w:val="24"/>
-          <w:szCs w:val="24"/>
-        </w:rPr>
-      </w:pPr>
-    </w:p>
-    <w:p>
-      <w:pPr>
         <w:pStyle w:val="Heading4"/>
-        <w:numPr>
-          <w:ilvl w:val="3"/>
-          <w:numId w:val="24"/>
-        </w:numPr>
-        <w:ind w:left="1702" w:hanging="851"/>
-        <w:rPr>
-          <w:rFonts w:ascii="Times New Roman" w:hAnsi="Times New Roman" w:cs="Times New Roman"/>
-          <w:sz w:val="24"/>
-          <w:szCs w:val="24"/>
-        </w:rPr>
-      </w:pPr>
+        <w:rPr>
+          <w:rFonts w:ascii="Times New Roman" w:hAnsi="Times New Roman" w:cs="Times New Roman"/>
+          <w:sz w:val="24"/>
+          <w:szCs w:val="24"/>
+        </w:rPr>
+      </w:pPr>
+      <w:bookmarkStart w:id="36" w:name="_GoBack"/>
+      <w:bookmarkEnd w:id="36"/>
       <w:r>
         <w:rPr>
           <w:rFonts w:ascii="Times New Roman" w:hAnsi="Times New Roman" w:cs="Times New Roman"/>
@@ -12769,11 +12481,6 @@
     <w:p>
       <w:pPr>
         <w:pStyle w:val="Heading4"/>
-        <w:numPr>
-          <w:ilvl w:val="3"/>
-          <w:numId w:val="24"/>
-        </w:numPr>
-        <w:ind w:left="1702" w:hanging="851"/>
         <w:rPr>
           <w:rFonts w:ascii="Times New Roman" w:hAnsi="Times New Roman" w:cs="Times New Roman"/>
           <w:sz w:val="24"/>
@@ -12803,11 +12510,6 @@
     <w:p>
       <w:pPr>
         <w:pStyle w:val="Heading4"/>
-        <w:numPr>
-          <w:ilvl w:val="3"/>
-          <w:numId w:val="24"/>
-        </w:numPr>
-        <w:ind w:left="1702" w:hanging="851"/>
         <w:rPr>
           <w:rFonts w:ascii="Times New Roman" w:hAnsi="Times New Roman" w:cs="Times New Roman"/>
           <w:sz w:val="24"/>
@@ -12860,11 +12562,6 @@
     <w:p>
       <w:pPr>
         <w:pStyle w:val="Heading4"/>
-        <w:numPr>
-          <w:ilvl w:val="3"/>
-          <w:numId w:val="24"/>
-        </w:numPr>
-        <w:ind w:left="1702" w:hanging="851"/>
         <w:rPr>
           <w:rFonts w:ascii="Times New Roman" w:hAnsi="Times New Roman" w:cs="Times New Roman"/>
           <w:sz w:val="24"/>
@@ -13279,23 +12976,19 @@
     <w:p>
       <w:pPr>
         <w:pStyle w:val="Heading4"/>
-        <w:numPr>
-          <w:ilvl w:val="3"/>
-          <w:numId w:val="24"/>
-        </w:numPr>
-        <w:ind w:left="1702" w:hanging="851"/>
-        <w:rPr>
-          <w:rFonts w:ascii="Times New Roman" w:hAnsi="Times New Roman" w:cs="Times New Roman"/>
-          <w:sz w:val="24"/>
-          <w:szCs w:val="24"/>
-        </w:rPr>
-      </w:pPr>
-      <w:r>
-        <w:rPr>
-          <w:rFonts w:ascii="Times New Roman" w:hAnsi="Times New Roman" w:cs="Times New Roman"/>
-          <w:sz w:val="24"/>
-          <w:szCs w:val="24"/>
-        </w:rPr>
+        <w:rPr>
+          <w:rFonts w:ascii="Times New Roman" w:hAnsi="Times New Roman" w:cs="Times New Roman"/>
+          <w:sz w:val="24"/>
+          <w:szCs w:val="24"/>
+        </w:rPr>
+      </w:pPr>
+      <w:r>
+        <w:rPr>
+          <w:rFonts w:ascii="Times New Roman" w:hAnsi="Times New Roman" w:cs="Times New Roman"/>
+          <w:sz w:val="24"/>
+          <w:szCs w:val="24"/>
+        </w:rPr>
+        <w:lastRenderedPageBreak/>
         <w:t>Configure Time</w:t>
       </w:r>
     </w:p>
@@ -13722,11 +13415,6 @@
     <w:p>
       <w:pPr>
         <w:pStyle w:val="Heading4"/>
-        <w:numPr>
-          <w:ilvl w:val="3"/>
-          <w:numId w:val="24"/>
-        </w:numPr>
-        <w:ind w:left="1702" w:hanging="851"/>
         <w:rPr>
           <w:rFonts w:ascii="Times New Roman" w:hAnsi="Times New Roman" w:cs="Times New Roman"/>
           <w:sz w:val="24"/>
@@ -13813,11 +13501,6 @@
     <w:p>
       <w:pPr>
         <w:pStyle w:val="Heading4"/>
-        <w:numPr>
-          <w:ilvl w:val="3"/>
-          <w:numId w:val="24"/>
-        </w:numPr>
-        <w:ind w:left="1702" w:hanging="851"/>
         <w:rPr>
           <w:rFonts w:ascii="Times New Roman" w:hAnsi="Times New Roman" w:cs="Times New Roman"/>
           <w:sz w:val="24"/>
@@ -13862,11 +13545,6 @@
     <w:p>
       <w:pPr>
         <w:pStyle w:val="Heading4"/>
-        <w:numPr>
-          <w:ilvl w:val="3"/>
-          <w:numId w:val="24"/>
-        </w:numPr>
-        <w:ind w:left="1702" w:hanging="851"/>
         <w:rPr>
           <w:rFonts w:ascii="Times New Roman" w:hAnsi="Times New Roman" w:cs="Times New Roman"/>
           <w:sz w:val="24"/>
@@ -13904,45 +13582,21 @@
     <w:p>
       <w:pPr>
         <w:pStyle w:val="Heading3"/>
-        <w:numPr>
-          <w:ilvl w:val="2"/>
-          <w:numId w:val="24"/>
-        </w:numPr>
-        <w:rPr>
-          <w:rFonts w:ascii="Times New Roman" w:hAnsi="Times New Roman" w:cs="Times New Roman"/>
-          <w:sz w:val="24"/>
-          <w:szCs w:val="24"/>
-        </w:rPr>
-      </w:pPr>
-      <w:bookmarkStart w:id="35" w:name="_Manage_Genre_1"/>
-      <w:bookmarkStart w:id="36" w:name="_Toc331288139"/>
-      <w:bookmarkEnd w:id="35"/>
-      <w:r>
-        <w:rPr>
-          <w:rFonts w:ascii="Times New Roman" w:hAnsi="Times New Roman" w:cs="Times New Roman"/>
-          <w:sz w:val="24"/>
-          <w:szCs w:val="24"/>
-        </w:rPr>
+      </w:pPr>
+      <w:bookmarkStart w:id="37" w:name="_Manage_Genre_1"/>
+      <w:bookmarkStart w:id="38" w:name="_Toc331622698"/>
+      <w:bookmarkEnd w:id="37"/>
+      <w:r>
         <w:t>Manage Genre</w:t>
       </w:r>
-      <w:bookmarkEnd w:id="36"/>
-      <w:r>
-        <w:rPr>
-          <w:rFonts w:ascii="Times New Roman" w:hAnsi="Times New Roman" w:cs="Times New Roman"/>
-          <w:sz w:val="24"/>
-          <w:szCs w:val="24"/>
-        </w:rPr>
+      <w:bookmarkEnd w:id="38"/>
+      <w:r>
         <w:t xml:space="preserve"> </w:t>
       </w:r>
     </w:p>
     <w:p>
       <w:pPr>
         <w:pStyle w:val="Heading4"/>
-        <w:numPr>
-          <w:ilvl w:val="3"/>
-          <w:numId w:val="24"/>
-        </w:numPr>
-        <w:ind w:left="1702" w:hanging="851"/>
         <w:rPr>
           <w:lang w:eastAsia="ja-JP"/>
         </w:rPr>
@@ -13963,11 +13617,6 @@
     <w:p>
       <w:pPr>
         <w:pStyle w:val="Heading4"/>
-        <w:numPr>
-          <w:ilvl w:val="3"/>
-          <w:numId w:val="24"/>
-        </w:numPr>
-        <w:ind w:left="1702" w:hanging="851"/>
         <w:rPr>
           <w:rFonts w:ascii="Times New Roman" w:hAnsi="Times New Roman" w:cs="Times New Roman"/>
           <w:sz w:val="24"/>
@@ -14004,24 +13653,18 @@
     <w:p>
       <w:pPr>
         <w:pStyle w:val="Heading4"/>
-        <w:numPr>
-          <w:ilvl w:val="3"/>
-          <w:numId w:val="24"/>
-        </w:numPr>
-        <w:ind w:left="1702" w:hanging="851"/>
-        <w:rPr>
-          <w:rFonts w:ascii="Times New Roman" w:hAnsi="Times New Roman" w:cs="Times New Roman"/>
-          <w:sz w:val="24"/>
-          <w:szCs w:val="24"/>
-        </w:rPr>
-      </w:pPr>
-      <w:r>
-        <w:rPr>
-          <w:rFonts w:ascii="Times New Roman" w:hAnsi="Times New Roman" w:cs="Times New Roman"/>
-          <w:sz w:val="24"/>
-          <w:szCs w:val="24"/>
-        </w:rPr>
-        <w:lastRenderedPageBreak/>
+        <w:rPr>
+          <w:rFonts w:ascii="Times New Roman" w:hAnsi="Times New Roman" w:cs="Times New Roman"/>
+          <w:sz w:val="24"/>
+          <w:szCs w:val="24"/>
+        </w:rPr>
+      </w:pPr>
+      <w:r>
+        <w:rPr>
+          <w:rFonts w:ascii="Times New Roman" w:hAnsi="Times New Roman" w:cs="Times New Roman"/>
+          <w:sz w:val="24"/>
+          <w:szCs w:val="24"/>
+        </w:rPr>
         <w:t xml:space="preserve">Actor: </w:t>
       </w:r>
       <w:r>
@@ -14039,11 +13682,6 @@
     <w:p>
       <w:pPr>
         <w:pStyle w:val="Heading4"/>
-        <w:numPr>
-          <w:ilvl w:val="3"/>
-          <w:numId w:val="24"/>
-        </w:numPr>
-        <w:ind w:left="1702" w:hanging="851"/>
         <w:rPr>
           <w:rFonts w:ascii="Times New Roman" w:hAnsi="Times New Roman" w:cs="Times New Roman"/>
           <w:sz w:val="24"/>
@@ -14073,11 +13711,6 @@
     <w:p>
       <w:pPr>
         <w:pStyle w:val="Heading4"/>
-        <w:numPr>
-          <w:ilvl w:val="3"/>
-          <w:numId w:val="24"/>
-        </w:numPr>
-        <w:ind w:left="1702" w:hanging="851"/>
         <w:rPr>
           <w:rFonts w:ascii="Times New Roman" w:hAnsi="Times New Roman" w:cs="Times New Roman"/>
           <w:sz w:val="24"/>
@@ -14150,6 +13783,7 @@
                 <w:sz w:val="24"/>
                 <w:szCs w:val="24"/>
               </w:rPr>
+              <w:lastRenderedPageBreak/>
               <w:t>Actor: Người Quản Trị</w:t>
             </w:r>
           </w:p>
@@ -14873,11 +14507,6 @@
     <w:p>
       <w:pPr>
         <w:pStyle w:val="Heading4"/>
-        <w:numPr>
-          <w:ilvl w:val="3"/>
-          <w:numId w:val="24"/>
-        </w:numPr>
-        <w:ind w:left="1702" w:hanging="851"/>
         <w:rPr>
           <w:rFonts w:ascii="Times New Roman" w:hAnsi="Times New Roman" w:cs="Times New Roman"/>
           <w:sz w:val="24"/>
@@ -14964,11 +14593,6 @@
     <w:p>
       <w:pPr>
         <w:pStyle w:val="Heading4"/>
-        <w:numPr>
-          <w:ilvl w:val="3"/>
-          <w:numId w:val="24"/>
-        </w:numPr>
-        <w:ind w:left="1702" w:hanging="851"/>
         <w:rPr>
           <w:rFonts w:ascii="Times New Roman" w:hAnsi="Times New Roman" w:cs="Times New Roman"/>
           <w:sz w:val="24"/>
@@ -15005,11 +14629,6 @@
     <w:p>
       <w:pPr>
         <w:pStyle w:val="Heading4"/>
-        <w:numPr>
-          <w:ilvl w:val="3"/>
-          <w:numId w:val="24"/>
-        </w:numPr>
-        <w:ind w:left="1702" w:hanging="851"/>
         <w:rPr>
           <w:rFonts w:ascii="Times New Roman" w:hAnsi="Times New Roman" w:cs="Times New Roman"/>
           <w:sz w:val="24"/>
@@ -16460,32 +16079,35 @@
   <w:abstractNum w:abstractNumId="15">
     <w:nsid w:val="43125C8B"/>
     <w:multiLevelType w:val="multilevel"/>
-    <w:tmpl w:val="A88EECE8"/>
+    <w:tmpl w:val="04090025"/>
     <w:lvl w:ilvl="0">
       <w:start w:val="1"/>
       <w:numFmt w:val="decimal"/>
-      <w:lvlText w:val="%1."/>
-      <w:lvlJc w:val="left"/>
-      <w:pPr>
-        <w:ind w:left="360" w:hanging="360"/>
+      <w:pStyle w:val="Heading1"/>
+      <w:lvlText w:val="%1"/>
+      <w:lvlJc w:val="left"/>
+      <w:pPr>
+        <w:ind w:left="432" w:hanging="432"/>
       </w:pPr>
     </w:lvl>
     <w:lvl w:ilvl="1">
       <w:start w:val="1"/>
       <w:numFmt w:val="decimal"/>
-      <w:lvlText w:val="%1.%2."/>
-      <w:lvlJc w:val="left"/>
-      <w:pPr>
-        <w:ind w:left="792" w:hanging="432"/>
+      <w:pStyle w:val="Heading2"/>
+      <w:lvlText w:val="%1.%2"/>
+      <w:lvlJc w:val="left"/>
+      <w:pPr>
+        <w:ind w:left="576" w:hanging="576"/>
       </w:pPr>
     </w:lvl>
     <w:lvl w:ilvl="2">
       <w:start w:val="1"/>
       <w:numFmt w:val="decimal"/>
-      <w:lvlText w:val="%1.%2.%3."/>
-      <w:lvlJc w:val="left"/>
-      <w:pPr>
-        <w:ind w:left="1224" w:hanging="504"/>
+      <w:pStyle w:val="Heading3"/>
+      <w:lvlText w:val="%1.%2.%3"/>
+      <w:lvlJc w:val="left"/>
+      <w:pPr>
+        <w:ind w:left="720" w:hanging="720"/>
       </w:pPr>
       <w:rPr>
         <w:color w:val="auto"/>
@@ -16494,10 +16116,11 @@
     <w:lvl w:ilvl="3">
       <w:start w:val="1"/>
       <w:numFmt w:val="decimal"/>
-      <w:lvlText w:val="%1.%2.%3.%4."/>
-      <w:lvlJc w:val="left"/>
-      <w:pPr>
-        <w:ind w:left="1728" w:hanging="648"/>
+      <w:pStyle w:val="Heading4"/>
+      <w:lvlText w:val="%1.%2.%3.%4"/>
+      <w:lvlJc w:val="left"/>
+      <w:pPr>
+        <w:ind w:left="864" w:hanging="864"/>
       </w:pPr>
       <w:rPr>
         <w:sz w:val="24"/>
@@ -16507,46 +16130,51 @@
     <w:lvl w:ilvl="4">
       <w:start w:val="1"/>
       <w:numFmt w:val="decimal"/>
-      <w:lvlText w:val="%1.%2.%3.%4.%5."/>
-      <w:lvlJc w:val="left"/>
-      <w:pPr>
-        <w:ind w:left="2232" w:hanging="792"/>
+      <w:pStyle w:val="Heading5"/>
+      <w:lvlText w:val="%1.%2.%3.%4.%5"/>
+      <w:lvlJc w:val="left"/>
+      <w:pPr>
+        <w:ind w:left="1008" w:hanging="1008"/>
       </w:pPr>
     </w:lvl>
     <w:lvl w:ilvl="5">
       <w:start w:val="1"/>
       <w:numFmt w:val="decimal"/>
-      <w:lvlText w:val="%1.%2.%3.%4.%5.%6."/>
-      <w:lvlJc w:val="left"/>
-      <w:pPr>
-        <w:ind w:left="2736" w:hanging="936"/>
+      <w:pStyle w:val="Heading6"/>
+      <w:lvlText w:val="%1.%2.%3.%4.%5.%6"/>
+      <w:lvlJc w:val="left"/>
+      <w:pPr>
+        <w:ind w:left="1152" w:hanging="1152"/>
       </w:pPr>
     </w:lvl>
     <w:lvl w:ilvl="6">
       <w:start w:val="1"/>
       <w:numFmt w:val="decimal"/>
-      <w:lvlText w:val="%1.%2.%3.%4.%5.%6.%7."/>
-      <w:lvlJc w:val="left"/>
-      <w:pPr>
-        <w:ind w:left="3240" w:hanging="1080"/>
+      <w:pStyle w:val="Heading7"/>
+      <w:lvlText w:val="%1.%2.%3.%4.%5.%6.%7"/>
+      <w:lvlJc w:val="left"/>
+      <w:pPr>
+        <w:ind w:left="1296" w:hanging="1296"/>
       </w:pPr>
     </w:lvl>
     <w:lvl w:ilvl="7">
       <w:start w:val="1"/>
       <w:numFmt w:val="decimal"/>
-      <w:lvlText w:val="%1.%2.%3.%4.%5.%6.%7.%8."/>
-      <w:lvlJc w:val="left"/>
-      <w:pPr>
-        <w:ind w:left="3744" w:hanging="1224"/>
+      <w:pStyle w:val="Heading8"/>
+      <w:lvlText w:val="%1.%2.%3.%4.%5.%6.%7.%8"/>
+      <w:lvlJc w:val="left"/>
+      <w:pPr>
+        <w:ind w:left="1440" w:hanging="1440"/>
       </w:pPr>
     </w:lvl>
     <w:lvl w:ilvl="8">
       <w:start w:val="1"/>
       <w:numFmt w:val="decimal"/>
-      <w:lvlText w:val="%1.%2.%3.%4.%5.%6.%7.%8.%9."/>
-      <w:lvlJc w:val="left"/>
-      <w:pPr>
-        <w:ind w:left="4320" w:hanging="1440"/>
+      <w:pStyle w:val="Heading9"/>
+      <w:lvlText w:val="%1.%2.%3.%4.%5.%6.%7.%8.%9"/>
+      <w:lvlJc w:val="left"/>
+      <w:pPr>
+        <w:ind w:left="1584" w:hanging="1584"/>
       </w:pPr>
     </w:lvl>
   </w:abstractNum>
@@ -17964,6 +17592,9 @@
     <w:pPr>
       <w:keepNext/>
       <w:keepLines/>
+      <w:numPr>
+        <w:numId w:val="2"/>
+      </w:numPr>
       <w:spacing w:before="480" w:after="0"/>
       <w:outlineLvl w:val="0"/>
     </w:pPr>
@@ -17987,6 +17618,10 @@
     <w:pPr>
       <w:keepNext/>
       <w:keepLines/>
+      <w:numPr>
+        <w:ilvl w:val="1"/>
+        <w:numId w:val="2"/>
+      </w:numPr>
       <w:spacing w:before="200" w:after="0"/>
       <w:outlineLvl w:val="1"/>
     </w:pPr>
@@ -18010,6 +17645,10 @@
     <w:pPr>
       <w:keepNext/>
       <w:keepLines/>
+      <w:numPr>
+        <w:ilvl w:val="2"/>
+        <w:numId w:val="2"/>
+      </w:numPr>
       <w:spacing w:before="200" w:after="0"/>
       <w:outlineLvl w:val="2"/>
     </w:pPr>
@@ -18031,6 +17670,10 @@
     <w:pPr>
       <w:keepNext/>
       <w:keepLines/>
+      <w:numPr>
+        <w:ilvl w:val="3"/>
+        <w:numId w:val="2"/>
+      </w:numPr>
       <w:spacing w:before="200" w:after="0"/>
       <w:outlineLvl w:val="3"/>
     </w:pPr>
@@ -18040,6 +17683,140 @@
       <w:bCs/>
       <w:i/>
       <w:iCs/>
+    </w:rPr>
+  </w:style>
+  <w:style w:type="paragraph" w:styleId="Heading5">
+    <w:name w:val="heading 5"/>
+    <w:basedOn w:val="Normal"/>
+    <w:next w:val="Normal"/>
+    <w:link w:val="Heading5Char"/>
+    <w:uiPriority w:val="9"/>
+    <w:unhideWhenUsed/>
+    <w:qFormat/>
+    <w:rsid w:val="00CA2C08"/>
+    <w:pPr>
+      <w:keepNext/>
+      <w:keepLines/>
+      <w:numPr>
+        <w:ilvl w:val="4"/>
+        <w:numId w:val="2"/>
+      </w:numPr>
+      <w:spacing w:before="200" w:after="0"/>
+      <w:outlineLvl w:val="4"/>
+    </w:pPr>
+    <w:rPr>
+      <w:rFonts w:asciiTheme="majorHAnsi" w:eastAsiaTheme="majorEastAsia" w:hAnsiTheme="majorHAnsi" w:cstheme="majorBidi"/>
+      <w:color w:val="243F60" w:themeColor="accent1" w:themeShade="7F"/>
+    </w:rPr>
+  </w:style>
+  <w:style w:type="paragraph" w:styleId="Heading6">
+    <w:name w:val="heading 6"/>
+    <w:basedOn w:val="Normal"/>
+    <w:next w:val="Normal"/>
+    <w:link w:val="Heading6Char"/>
+    <w:uiPriority w:val="9"/>
+    <w:semiHidden/>
+    <w:unhideWhenUsed/>
+    <w:qFormat/>
+    <w:rsid w:val="001F6F71"/>
+    <w:pPr>
+      <w:keepNext/>
+      <w:keepLines/>
+      <w:numPr>
+        <w:ilvl w:val="5"/>
+        <w:numId w:val="2"/>
+      </w:numPr>
+      <w:spacing w:before="200" w:after="0"/>
+      <w:outlineLvl w:val="5"/>
+    </w:pPr>
+    <w:rPr>
+      <w:rFonts w:asciiTheme="majorHAnsi" w:eastAsiaTheme="majorEastAsia" w:hAnsiTheme="majorHAnsi" w:cstheme="majorBidi"/>
+      <w:i/>
+      <w:iCs/>
+      <w:color w:val="243F60" w:themeColor="accent1" w:themeShade="7F"/>
+    </w:rPr>
+  </w:style>
+  <w:style w:type="paragraph" w:styleId="Heading7">
+    <w:name w:val="heading 7"/>
+    <w:basedOn w:val="Normal"/>
+    <w:next w:val="Normal"/>
+    <w:link w:val="Heading7Char"/>
+    <w:uiPriority w:val="9"/>
+    <w:semiHidden/>
+    <w:unhideWhenUsed/>
+    <w:qFormat/>
+    <w:rsid w:val="001F6F71"/>
+    <w:pPr>
+      <w:keepNext/>
+      <w:keepLines/>
+      <w:numPr>
+        <w:ilvl w:val="6"/>
+        <w:numId w:val="2"/>
+      </w:numPr>
+      <w:spacing w:before="200" w:after="0"/>
+      <w:outlineLvl w:val="6"/>
+    </w:pPr>
+    <w:rPr>
+      <w:rFonts w:asciiTheme="majorHAnsi" w:eastAsiaTheme="majorEastAsia" w:hAnsiTheme="majorHAnsi" w:cstheme="majorBidi"/>
+      <w:i/>
+      <w:iCs/>
+      <w:color w:val="404040" w:themeColor="text1" w:themeTint="BF"/>
+    </w:rPr>
+  </w:style>
+  <w:style w:type="paragraph" w:styleId="Heading8">
+    <w:name w:val="heading 8"/>
+    <w:basedOn w:val="Normal"/>
+    <w:next w:val="Normal"/>
+    <w:link w:val="Heading8Char"/>
+    <w:uiPriority w:val="9"/>
+    <w:semiHidden/>
+    <w:unhideWhenUsed/>
+    <w:qFormat/>
+    <w:rsid w:val="001F6F71"/>
+    <w:pPr>
+      <w:keepNext/>
+      <w:keepLines/>
+      <w:numPr>
+        <w:ilvl w:val="7"/>
+        <w:numId w:val="2"/>
+      </w:numPr>
+      <w:spacing w:before="200" w:after="0"/>
+      <w:outlineLvl w:val="7"/>
+    </w:pPr>
+    <w:rPr>
+      <w:rFonts w:asciiTheme="majorHAnsi" w:eastAsiaTheme="majorEastAsia" w:hAnsiTheme="majorHAnsi" w:cstheme="majorBidi"/>
+      <w:color w:val="404040" w:themeColor="text1" w:themeTint="BF"/>
+      <w:sz w:val="20"/>
+      <w:szCs w:val="20"/>
+    </w:rPr>
+  </w:style>
+  <w:style w:type="paragraph" w:styleId="Heading9">
+    <w:name w:val="heading 9"/>
+    <w:basedOn w:val="Normal"/>
+    <w:next w:val="Normal"/>
+    <w:link w:val="Heading9Char"/>
+    <w:uiPriority w:val="9"/>
+    <w:semiHidden/>
+    <w:unhideWhenUsed/>
+    <w:qFormat/>
+    <w:rsid w:val="001F6F71"/>
+    <w:pPr>
+      <w:keepNext/>
+      <w:keepLines/>
+      <w:numPr>
+        <w:ilvl w:val="8"/>
+        <w:numId w:val="2"/>
+      </w:numPr>
+      <w:spacing w:before="200" w:after="0"/>
+      <w:outlineLvl w:val="8"/>
+    </w:pPr>
+    <w:rPr>
+      <w:rFonts w:asciiTheme="majorHAnsi" w:eastAsiaTheme="majorEastAsia" w:hAnsiTheme="majorHAnsi" w:cstheme="majorBidi"/>
+      <w:i/>
+      <w:iCs/>
+      <w:color w:val="404040" w:themeColor="text1" w:themeTint="BF"/>
+      <w:sz w:val="20"/>
+      <w:szCs w:val="20"/>
     </w:rPr>
   </w:style>
   <w:style w:type="character" w:default="1" w:styleId="DefaultParagraphFont">
@@ -18386,6 +18163,75 @@
       <w:u w:val="single"/>
     </w:rPr>
   </w:style>
+  <w:style w:type="character" w:customStyle="1" w:styleId="Heading5Char">
+    <w:name w:val="Heading 5 Char"/>
+    <w:basedOn w:val="DefaultParagraphFont"/>
+    <w:link w:val="Heading5"/>
+    <w:uiPriority w:val="9"/>
+    <w:rsid w:val="00CA2C08"/>
+    <w:rPr>
+      <w:rFonts w:asciiTheme="majorHAnsi" w:eastAsiaTheme="majorEastAsia" w:hAnsiTheme="majorHAnsi" w:cstheme="majorBidi"/>
+      <w:color w:val="243F60" w:themeColor="accent1" w:themeShade="7F"/>
+    </w:rPr>
+  </w:style>
+  <w:style w:type="character" w:customStyle="1" w:styleId="Heading6Char">
+    <w:name w:val="Heading 6 Char"/>
+    <w:basedOn w:val="DefaultParagraphFont"/>
+    <w:link w:val="Heading6"/>
+    <w:uiPriority w:val="9"/>
+    <w:semiHidden/>
+    <w:rsid w:val="001F6F71"/>
+    <w:rPr>
+      <w:rFonts w:asciiTheme="majorHAnsi" w:eastAsiaTheme="majorEastAsia" w:hAnsiTheme="majorHAnsi" w:cstheme="majorBidi"/>
+      <w:i/>
+      <w:iCs/>
+      <w:color w:val="243F60" w:themeColor="accent1" w:themeShade="7F"/>
+    </w:rPr>
+  </w:style>
+  <w:style w:type="character" w:customStyle="1" w:styleId="Heading7Char">
+    <w:name w:val="Heading 7 Char"/>
+    <w:basedOn w:val="DefaultParagraphFont"/>
+    <w:link w:val="Heading7"/>
+    <w:uiPriority w:val="9"/>
+    <w:semiHidden/>
+    <w:rsid w:val="001F6F71"/>
+    <w:rPr>
+      <w:rFonts w:asciiTheme="majorHAnsi" w:eastAsiaTheme="majorEastAsia" w:hAnsiTheme="majorHAnsi" w:cstheme="majorBidi"/>
+      <w:i/>
+      <w:iCs/>
+      <w:color w:val="404040" w:themeColor="text1" w:themeTint="BF"/>
+    </w:rPr>
+  </w:style>
+  <w:style w:type="character" w:customStyle="1" w:styleId="Heading8Char">
+    <w:name w:val="Heading 8 Char"/>
+    <w:basedOn w:val="DefaultParagraphFont"/>
+    <w:link w:val="Heading8"/>
+    <w:uiPriority w:val="9"/>
+    <w:semiHidden/>
+    <w:rsid w:val="001F6F71"/>
+    <w:rPr>
+      <w:rFonts w:asciiTheme="majorHAnsi" w:eastAsiaTheme="majorEastAsia" w:hAnsiTheme="majorHAnsi" w:cstheme="majorBidi"/>
+      <w:color w:val="404040" w:themeColor="text1" w:themeTint="BF"/>
+      <w:sz w:val="20"/>
+      <w:szCs w:val="20"/>
+    </w:rPr>
+  </w:style>
+  <w:style w:type="character" w:customStyle="1" w:styleId="Heading9Char">
+    <w:name w:val="Heading 9 Char"/>
+    <w:basedOn w:val="DefaultParagraphFont"/>
+    <w:link w:val="Heading9"/>
+    <w:uiPriority w:val="9"/>
+    <w:semiHidden/>
+    <w:rsid w:val="001F6F71"/>
+    <w:rPr>
+      <w:rFonts w:asciiTheme="majorHAnsi" w:eastAsiaTheme="majorEastAsia" w:hAnsiTheme="majorHAnsi" w:cstheme="majorBidi"/>
+      <w:i/>
+      <w:iCs/>
+      <w:color w:val="404040" w:themeColor="text1" w:themeTint="BF"/>
+      <w:sz w:val="20"/>
+      <w:szCs w:val="20"/>
+    </w:rPr>
+  </w:style>
 </w:styles>
 </file>
 
@@ -18561,6 +18407,9 @@
     <w:pPr>
       <w:keepNext/>
       <w:keepLines/>
+      <w:numPr>
+        <w:numId w:val="2"/>
+      </w:numPr>
       <w:spacing w:before="480" w:after="0"/>
       <w:outlineLvl w:val="0"/>
     </w:pPr>
@@ -18584,6 +18433,10 @@
     <w:pPr>
       <w:keepNext/>
       <w:keepLines/>
+      <w:numPr>
+        <w:ilvl w:val="1"/>
+        <w:numId w:val="2"/>
+      </w:numPr>
       <w:spacing w:before="200" w:after="0"/>
       <w:outlineLvl w:val="1"/>
     </w:pPr>
@@ -18607,6 +18460,10 @@
     <w:pPr>
       <w:keepNext/>
       <w:keepLines/>
+      <w:numPr>
+        <w:ilvl w:val="2"/>
+        <w:numId w:val="2"/>
+      </w:numPr>
       <w:spacing w:before="200" w:after="0"/>
       <w:outlineLvl w:val="2"/>
     </w:pPr>
@@ -18628,6 +18485,10 @@
     <w:pPr>
       <w:keepNext/>
       <w:keepLines/>
+      <w:numPr>
+        <w:ilvl w:val="3"/>
+        <w:numId w:val="2"/>
+      </w:numPr>
       <w:spacing w:before="200" w:after="0"/>
       <w:outlineLvl w:val="3"/>
     </w:pPr>
@@ -18637,6 +18498,140 @@
       <w:bCs/>
       <w:i/>
       <w:iCs/>
+    </w:rPr>
+  </w:style>
+  <w:style w:type="paragraph" w:styleId="Heading5">
+    <w:name w:val="heading 5"/>
+    <w:basedOn w:val="Normal"/>
+    <w:next w:val="Normal"/>
+    <w:link w:val="Heading5Char"/>
+    <w:uiPriority w:val="9"/>
+    <w:unhideWhenUsed/>
+    <w:qFormat/>
+    <w:rsid w:val="00CA2C08"/>
+    <w:pPr>
+      <w:keepNext/>
+      <w:keepLines/>
+      <w:numPr>
+        <w:ilvl w:val="4"/>
+        <w:numId w:val="2"/>
+      </w:numPr>
+      <w:spacing w:before="200" w:after="0"/>
+      <w:outlineLvl w:val="4"/>
+    </w:pPr>
+    <w:rPr>
+      <w:rFonts w:asciiTheme="majorHAnsi" w:eastAsiaTheme="majorEastAsia" w:hAnsiTheme="majorHAnsi" w:cstheme="majorBidi"/>
+      <w:color w:val="243F60" w:themeColor="accent1" w:themeShade="7F"/>
+    </w:rPr>
+  </w:style>
+  <w:style w:type="paragraph" w:styleId="Heading6">
+    <w:name w:val="heading 6"/>
+    <w:basedOn w:val="Normal"/>
+    <w:next w:val="Normal"/>
+    <w:link w:val="Heading6Char"/>
+    <w:uiPriority w:val="9"/>
+    <w:semiHidden/>
+    <w:unhideWhenUsed/>
+    <w:qFormat/>
+    <w:rsid w:val="001F6F71"/>
+    <w:pPr>
+      <w:keepNext/>
+      <w:keepLines/>
+      <w:numPr>
+        <w:ilvl w:val="5"/>
+        <w:numId w:val="2"/>
+      </w:numPr>
+      <w:spacing w:before="200" w:after="0"/>
+      <w:outlineLvl w:val="5"/>
+    </w:pPr>
+    <w:rPr>
+      <w:rFonts w:asciiTheme="majorHAnsi" w:eastAsiaTheme="majorEastAsia" w:hAnsiTheme="majorHAnsi" w:cstheme="majorBidi"/>
+      <w:i/>
+      <w:iCs/>
+      <w:color w:val="243F60" w:themeColor="accent1" w:themeShade="7F"/>
+    </w:rPr>
+  </w:style>
+  <w:style w:type="paragraph" w:styleId="Heading7">
+    <w:name w:val="heading 7"/>
+    <w:basedOn w:val="Normal"/>
+    <w:next w:val="Normal"/>
+    <w:link w:val="Heading7Char"/>
+    <w:uiPriority w:val="9"/>
+    <w:semiHidden/>
+    <w:unhideWhenUsed/>
+    <w:qFormat/>
+    <w:rsid w:val="001F6F71"/>
+    <w:pPr>
+      <w:keepNext/>
+      <w:keepLines/>
+      <w:numPr>
+        <w:ilvl w:val="6"/>
+        <w:numId w:val="2"/>
+      </w:numPr>
+      <w:spacing w:before="200" w:after="0"/>
+      <w:outlineLvl w:val="6"/>
+    </w:pPr>
+    <w:rPr>
+      <w:rFonts w:asciiTheme="majorHAnsi" w:eastAsiaTheme="majorEastAsia" w:hAnsiTheme="majorHAnsi" w:cstheme="majorBidi"/>
+      <w:i/>
+      <w:iCs/>
+      <w:color w:val="404040" w:themeColor="text1" w:themeTint="BF"/>
+    </w:rPr>
+  </w:style>
+  <w:style w:type="paragraph" w:styleId="Heading8">
+    <w:name w:val="heading 8"/>
+    <w:basedOn w:val="Normal"/>
+    <w:next w:val="Normal"/>
+    <w:link w:val="Heading8Char"/>
+    <w:uiPriority w:val="9"/>
+    <w:semiHidden/>
+    <w:unhideWhenUsed/>
+    <w:qFormat/>
+    <w:rsid w:val="001F6F71"/>
+    <w:pPr>
+      <w:keepNext/>
+      <w:keepLines/>
+      <w:numPr>
+        <w:ilvl w:val="7"/>
+        <w:numId w:val="2"/>
+      </w:numPr>
+      <w:spacing w:before="200" w:after="0"/>
+      <w:outlineLvl w:val="7"/>
+    </w:pPr>
+    <w:rPr>
+      <w:rFonts w:asciiTheme="majorHAnsi" w:eastAsiaTheme="majorEastAsia" w:hAnsiTheme="majorHAnsi" w:cstheme="majorBidi"/>
+      <w:color w:val="404040" w:themeColor="text1" w:themeTint="BF"/>
+      <w:sz w:val="20"/>
+      <w:szCs w:val="20"/>
+    </w:rPr>
+  </w:style>
+  <w:style w:type="paragraph" w:styleId="Heading9">
+    <w:name w:val="heading 9"/>
+    <w:basedOn w:val="Normal"/>
+    <w:next w:val="Normal"/>
+    <w:link w:val="Heading9Char"/>
+    <w:uiPriority w:val="9"/>
+    <w:semiHidden/>
+    <w:unhideWhenUsed/>
+    <w:qFormat/>
+    <w:rsid w:val="001F6F71"/>
+    <w:pPr>
+      <w:keepNext/>
+      <w:keepLines/>
+      <w:numPr>
+        <w:ilvl w:val="8"/>
+        <w:numId w:val="2"/>
+      </w:numPr>
+      <w:spacing w:before="200" w:after="0"/>
+      <w:outlineLvl w:val="8"/>
+    </w:pPr>
+    <w:rPr>
+      <w:rFonts w:asciiTheme="majorHAnsi" w:eastAsiaTheme="majorEastAsia" w:hAnsiTheme="majorHAnsi" w:cstheme="majorBidi"/>
+      <w:i/>
+      <w:iCs/>
+      <w:color w:val="404040" w:themeColor="text1" w:themeTint="BF"/>
+      <w:sz w:val="20"/>
+      <w:szCs w:val="20"/>
     </w:rPr>
   </w:style>
   <w:style w:type="character" w:default="1" w:styleId="DefaultParagraphFont">
@@ -18983,6 +18978,75 @@
       <w:u w:val="single"/>
     </w:rPr>
   </w:style>
+  <w:style w:type="character" w:customStyle="1" w:styleId="Heading5Char">
+    <w:name w:val="Heading 5 Char"/>
+    <w:basedOn w:val="DefaultParagraphFont"/>
+    <w:link w:val="Heading5"/>
+    <w:uiPriority w:val="9"/>
+    <w:rsid w:val="00CA2C08"/>
+    <w:rPr>
+      <w:rFonts w:asciiTheme="majorHAnsi" w:eastAsiaTheme="majorEastAsia" w:hAnsiTheme="majorHAnsi" w:cstheme="majorBidi"/>
+      <w:color w:val="243F60" w:themeColor="accent1" w:themeShade="7F"/>
+    </w:rPr>
+  </w:style>
+  <w:style w:type="character" w:customStyle="1" w:styleId="Heading6Char">
+    <w:name w:val="Heading 6 Char"/>
+    <w:basedOn w:val="DefaultParagraphFont"/>
+    <w:link w:val="Heading6"/>
+    <w:uiPriority w:val="9"/>
+    <w:semiHidden/>
+    <w:rsid w:val="001F6F71"/>
+    <w:rPr>
+      <w:rFonts w:asciiTheme="majorHAnsi" w:eastAsiaTheme="majorEastAsia" w:hAnsiTheme="majorHAnsi" w:cstheme="majorBidi"/>
+      <w:i/>
+      <w:iCs/>
+      <w:color w:val="243F60" w:themeColor="accent1" w:themeShade="7F"/>
+    </w:rPr>
+  </w:style>
+  <w:style w:type="character" w:customStyle="1" w:styleId="Heading7Char">
+    <w:name w:val="Heading 7 Char"/>
+    <w:basedOn w:val="DefaultParagraphFont"/>
+    <w:link w:val="Heading7"/>
+    <w:uiPriority w:val="9"/>
+    <w:semiHidden/>
+    <w:rsid w:val="001F6F71"/>
+    <w:rPr>
+      <w:rFonts w:asciiTheme="majorHAnsi" w:eastAsiaTheme="majorEastAsia" w:hAnsiTheme="majorHAnsi" w:cstheme="majorBidi"/>
+      <w:i/>
+      <w:iCs/>
+      <w:color w:val="404040" w:themeColor="text1" w:themeTint="BF"/>
+    </w:rPr>
+  </w:style>
+  <w:style w:type="character" w:customStyle="1" w:styleId="Heading8Char">
+    <w:name w:val="Heading 8 Char"/>
+    <w:basedOn w:val="DefaultParagraphFont"/>
+    <w:link w:val="Heading8"/>
+    <w:uiPriority w:val="9"/>
+    <w:semiHidden/>
+    <w:rsid w:val="001F6F71"/>
+    <w:rPr>
+      <w:rFonts w:asciiTheme="majorHAnsi" w:eastAsiaTheme="majorEastAsia" w:hAnsiTheme="majorHAnsi" w:cstheme="majorBidi"/>
+      <w:color w:val="404040" w:themeColor="text1" w:themeTint="BF"/>
+      <w:sz w:val="20"/>
+      <w:szCs w:val="20"/>
+    </w:rPr>
+  </w:style>
+  <w:style w:type="character" w:customStyle="1" w:styleId="Heading9Char">
+    <w:name w:val="Heading 9 Char"/>
+    <w:basedOn w:val="DefaultParagraphFont"/>
+    <w:link w:val="Heading9"/>
+    <w:uiPriority w:val="9"/>
+    <w:semiHidden/>
+    <w:rsid w:val="001F6F71"/>
+    <w:rPr>
+      <w:rFonts w:asciiTheme="majorHAnsi" w:eastAsiaTheme="majorEastAsia" w:hAnsiTheme="majorHAnsi" w:cstheme="majorBidi"/>
+      <w:i/>
+      <w:iCs/>
+      <w:color w:val="404040" w:themeColor="text1" w:themeTint="BF"/>
+      <w:sz w:val="20"/>
+      <w:szCs w:val="20"/>
+    </w:rPr>
+  </w:style>
 </w:styles>
 </file>
 
@@ -19276,7 +19340,7 @@
 </file>
 
 <file path=customXml/itemProps1.xml><?xml version="1.0" encoding="utf-8"?>
-<ds:datastoreItem xmlns:ds="http://schemas.openxmlformats.org/officeDocument/2006/customXml" ds:itemID="{2A06AAD8-56D2-4750-A6A7-68EC4BB76C72}">
+<ds:datastoreItem xmlns:ds="http://schemas.openxmlformats.org/officeDocument/2006/customXml" ds:itemID="{D3579B7F-1146-4D75-8896-3AFB62007E9A}">
   <ds:schemaRefs>
     <ds:schemaRef ds:uri="http://schemas.openxmlformats.org/officeDocument/2006/bibliography"/>
   </ds:schemaRefs>

</xml_diff>